<commit_message>
update report - QP part
</commit_message>
<xml_diff>
--- a/Documentation/Query Processing.docx
+++ b/Documentation/Query Processing.docx
@@ -3,8 +3,6 @@
 <w:document xmlns:wpc="http://schemas.microsoft.com/office/word/2010/wordprocessingCanvas" xmlns:mc="http://schemas.openxmlformats.org/markup-compatibility/2006" xmlns:o="urn:schemas-microsoft-com:office:office" xmlns:r="http://schemas.openxmlformats.org/officeDocument/2006/relationships" xmlns:m="http://schemas.openxmlformats.org/officeDocument/2006/math" xmlns:v="urn:schemas-microsoft-com:vml" xmlns:wp14="http://schemas.microsoft.com/office/word/2010/wordprocessingDrawing" xmlns:wp="http://schemas.openxmlformats.org/drawingml/2006/wordprocessingDrawing" xmlns:w10="urn:schemas-microsoft-com:office:word" xmlns:w="http://schemas.openxmlformats.org/wordprocessingml/2006/main" xmlns:w14="http://schemas.microsoft.com/office/word/2010/wordml" xmlns:w15="http://schemas.microsoft.com/office/word/2012/wordml" xmlns:wpg="http://schemas.microsoft.com/office/word/2010/wordprocessingGroup" xmlns:wpi="http://schemas.microsoft.com/office/word/2010/wordprocessingInk" xmlns:wne="http://schemas.microsoft.com/office/word/2006/wordml" xmlns:wps="http://schemas.microsoft.com/office/word/2010/wordprocessingShape" mc:Ignorable="w14 w15 wp14">
   <w:body>
     <w:p>
-      <w:bookmarkStart w:id="0" w:name="_GoBack"/>
-      <w:bookmarkEnd w:id="0"/>
       <w:r>
         <w:t>Query Processing</w:t>
       </w:r>
@@ -42,7 +40,13 @@
       </w:r>
       <w:proofErr w:type="gramEnd"/>
       <w:r>
-        <w:t xml:space="preserve">a, v) pattern a(_, _”2*y + 3”_) and </w:t>
+        <w:t>a, v) pattern a(_, _”2*y + 3”_)</w:t>
+      </w:r>
+      <w:r>
+        <w:t xml:space="preserve"> with</w:t>
+      </w:r>
+      <w:r>
+        <w:t xml:space="preserve"> </w:t>
       </w:r>
       <w:proofErr w:type="spellStart"/>
       <w:r>
@@ -218,6 +222,701 @@
     </w:p>
     <w:p>
       <w:pPr>
+        <w:ind w:left="360"/>
+        <w:rPr>
+          <w:lang w:val="en-US" w:eastAsia="ja-JP"/>
+        </w:rPr>
+      </w:pPr>
+      <w:r>
+        <w:rPr>
+          <w:lang w:val="en-US" w:eastAsia="ja-JP"/>
+        </w:rPr>
+        <w:t>For the example query at (1), the validation process is shown as below:</w:t>
+      </w:r>
+    </w:p>
+    <w:p>
+      <w:pPr>
+        <w:ind w:left="360"/>
+        <w:rPr>
+          <w:lang w:val="en-US" w:eastAsia="ja-JP"/>
+        </w:rPr>
+      </w:pPr>
+      <w:r>
+        <w:rPr>
+          <w:lang w:val="en-US" w:eastAsia="ja-JP"/>
+        </w:rPr>
+        <w:t>(</w:t>
+      </w:r>
+      <w:proofErr w:type="gramStart"/>
+      <w:r>
+        <w:rPr>
+          <w:lang w:val="en-US" w:eastAsia="ja-JP"/>
+        </w:rPr>
+        <w:t>each</w:t>
+      </w:r>
+      <w:proofErr w:type="gramEnd"/>
+      <w:r>
+        <w:rPr>
+          <w:lang w:val="en-US" w:eastAsia="ja-JP"/>
+        </w:rPr>
+        <w:t xml:space="preserve"> time a block of symbol is found, it is enclosed by a square bracket)</w:t>
+      </w:r>
+    </w:p>
+    <w:p>
+      <w:pPr>
+        <w:pStyle w:val="ListParagraph"/>
+        <w:numPr>
+          <w:ilvl w:val="0"/>
+          <w:numId w:val="3"/>
+        </w:numPr>
+        <w:rPr>
+          <w:lang w:val="en-US" w:eastAsia="ja-JP"/>
+        </w:rPr>
+      </w:pPr>
+      <w:r>
+        <w:rPr>
+          <w:lang w:val="en-US" w:eastAsia="ja-JP"/>
+        </w:rPr>
+        <w:t>1</w:t>
+      </w:r>
+      <w:r>
+        <w:rPr>
+          <w:vertAlign w:val="superscript"/>
+          <w:lang w:val="en-US" w:eastAsia="ja-JP"/>
+        </w:rPr>
+        <w:t>st</w:t>
+      </w:r>
+      <w:r>
+        <w:rPr>
+          <w:lang w:val="en-US" w:eastAsia="ja-JP"/>
+        </w:rPr>
+        <w:t xml:space="preserve"> iteration:</w:t>
+      </w:r>
+    </w:p>
+    <w:p>
+      <w:pPr>
+        <w:ind w:left="360"/>
+      </w:pPr>
+      <w:proofErr w:type="gramStart"/>
+      <w:r>
+        <w:t>assign</w:t>
+      </w:r>
+      <w:proofErr w:type="gramEnd"/>
+      <w:r>
+        <w:t xml:space="preserve"> a; call c; while w; variable v;</w:t>
+      </w:r>
+      <w:r>
+        <w:rPr>
+          <w:lang w:val="en-US" w:eastAsia="ja-JP"/>
+        </w:rPr>
+        <w:t xml:space="preserve"> </w:t>
+      </w:r>
+      <w:r>
+        <w:t>Select &lt;</w:t>
+      </w:r>
+      <w:proofErr w:type="spellStart"/>
+      <w:r>
+        <w:t>c.procName</w:t>
+      </w:r>
+      <w:proofErr w:type="spellEnd"/>
+      <w:r>
+        <w:t>, a&gt; such that Parent*(w, a) and Uses(a, v) pattern a(_, _”2*y + 3”_)</w:t>
+      </w:r>
+      <w:r>
+        <w:t xml:space="preserve"> with</w:t>
+      </w:r>
+      <w:r>
+        <w:t xml:space="preserve"> </w:t>
+      </w:r>
+      <w:proofErr w:type="spellStart"/>
+      <w:r>
+        <w:t>c.procName</w:t>
+      </w:r>
+      <w:proofErr w:type="spellEnd"/>
+      <w:r>
+        <w:t xml:space="preserve"> = </w:t>
+      </w:r>
+      <w:proofErr w:type="spellStart"/>
+      <w:r>
+        <w:t>v.varName</w:t>
+      </w:r>
+      <w:proofErr w:type="spellEnd"/>
+    </w:p>
+    <w:p>
+      <w:pPr>
+        <w:pStyle w:val="ListParagraph"/>
+        <w:numPr>
+          <w:ilvl w:val="0"/>
+          <w:numId w:val="3"/>
+        </w:numPr>
+        <w:rPr>
+          <w:lang w:val="en-US" w:eastAsia="ja-JP"/>
+        </w:rPr>
+      </w:pPr>
+      <w:r>
+        <w:rPr>
+          <w:lang w:val="en-US" w:eastAsia="ja-JP"/>
+        </w:rPr>
+        <w:t>2</w:t>
+      </w:r>
+      <w:r>
+        <w:rPr>
+          <w:vertAlign w:val="superscript"/>
+          <w:lang w:val="en-US" w:eastAsia="ja-JP"/>
+        </w:rPr>
+        <w:t>nd</w:t>
+      </w:r>
+      <w:r>
+        <w:rPr>
+          <w:lang w:val="en-US" w:eastAsia="ja-JP"/>
+        </w:rPr>
+        <w:t xml:space="preserve"> iteration:</w:t>
+      </w:r>
+    </w:p>
+    <w:p>
+      <w:pPr>
+        <w:ind w:left="360"/>
+      </w:pPr>
+      <w:r>
+        <w:t>[</w:t>
+      </w:r>
+      <w:proofErr w:type="gramStart"/>
+      <w:r>
+        <w:t>assign</w:t>
+      </w:r>
+      <w:proofErr w:type="gramEnd"/>
+      <w:r>
+        <w:t xml:space="preserve"> a;</w:t>
+      </w:r>
+      <w:r>
+        <w:t>]</w:t>
+      </w:r>
+      <w:r>
+        <w:t xml:space="preserve"> </w:t>
+      </w:r>
+      <w:r>
+        <w:t>[</w:t>
+      </w:r>
+      <w:proofErr w:type="gramStart"/>
+      <w:r>
+        <w:t>call</w:t>
+      </w:r>
+      <w:proofErr w:type="gramEnd"/>
+      <w:r>
+        <w:t xml:space="preserve"> c;</w:t>
+      </w:r>
+      <w:r>
+        <w:t>]</w:t>
+      </w:r>
+      <w:r>
+        <w:t xml:space="preserve"> </w:t>
+      </w:r>
+      <w:r>
+        <w:t>[</w:t>
+      </w:r>
+      <w:proofErr w:type="gramStart"/>
+      <w:r>
+        <w:t>while</w:t>
+      </w:r>
+      <w:proofErr w:type="gramEnd"/>
+      <w:r>
+        <w:t xml:space="preserve"> w;</w:t>
+      </w:r>
+      <w:r>
+        <w:t>]</w:t>
+      </w:r>
+      <w:r>
+        <w:t xml:space="preserve"> </w:t>
+      </w:r>
+      <w:r>
+        <w:t>[</w:t>
+      </w:r>
+      <w:proofErr w:type="gramStart"/>
+      <w:r>
+        <w:t>variable</w:t>
+      </w:r>
+      <w:proofErr w:type="gramEnd"/>
+      <w:r>
+        <w:t xml:space="preserve"> v;</w:t>
+      </w:r>
+      <w:r>
+        <w:t>]</w:t>
+      </w:r>
+      <w:r>
+        <w:rPr>
+          <w:lang w:val="en-US" w:eastAsia="ja-JP"/>
+        </w:rPr>
+        <w:t xml:space="preserve"> </w:t>
+      </w:r>
+      <w:r>
+        <w:rPr>
+          <w:lang w:val="en-US" w:eastAsia="ja-JP"/>
+        </w:rPr>
+        <w:t>[</w:t>
+      </w:r>
+      <w:r>
+        <w:t>Select &lt;</w:t>
+      </w:r>
+      <w:proofErr w:type="spellStart"/>
+      <w:r>
+        <w:t>c.procName</w:t>
+      </w:r>
+      <w:proofErr w:type="spellEnd"/>
+      <w:r>
+        <w:t xml:space="preserve">, a&gt; such that Parent*(w, a) and </w:t>
+      </w:r>
+      <w:proofErr w:type="gramStart"/>
+      <w:r>
+        <w:t>Uses(</w:t>
+      </w:r>
+      <w:proofErr w:type="gramEnd"/>
+      <w:r>
+        <w:t>a, v) pattern a(_, _”2*y + 3”_)</w:t>
+      </w:r>
+      <w:r>
+        <w:t xml:space="preserve"> with</w:t>
+      </w:r>
+      <w:r>
+        <w:t xml:space="preserve"> </w:t>
+      </w:r>
+      <w:proofErr w:type="spellStart"/>
+      <w:r>
+        <w:t>c.procName</w:t>
+      </w:r>
+      <w:proofErr w:type="spellEnd"/>
+      <w:r>
+        <w:t xml:space="preserve"> = </w:t>
+      </w:r>
+      <w:proofErr w:type="spellStart"/>
+      <w:r>
+        <w:t>v.varName</w:t>
+      </w:r>
+      <w:proofErr w:type="spellEnd"/>
+      <w:r>
+        <w:t>]</w:t>
+      </w:r>
+    </w:p>
+    <w:p>
+      <w:pPr>
+        <w:pStyle w:val="ListParagraph"/>
+        <w:numPr>
+          <w:ilvl w:val="0"/>
+          <w:numId w:val="3"/>
+        </w:numPr>
+        <w:rPr>
+          <w:lang w:val="en-US" w:eastAsia="ja-JP"/>
+        </w:rPr>
+      </w:pPr>
+      <w:r>
+        <w:rPr>
+          <w:lang w:val="en-US" w:eastAsia="ja-JP"/>
+        </w:rPr>
+        <w:t>3</w:t>
+      </w:r>
+      <w:r>
+        <w:rPr>
+          <w:vertAlign w:val="superscript"/>
+          <w:lang w:val="en-US" w:eastAsia="ja-JP"/>
+        </w:rPr>
+        <w:t>rd</w:t>
+      </w:r>
+      <w:r>
+        <w:rPr>
+          <w:lang w:val="en-US" w:eastAsia="ja-JP"/>
+        </w:rPr>
+        <w:t xml:space="preserve"> iteration:</w:t>
+      </w:r>
+    </w:p>
+    <w:p>
+      <w:pPr>
+        <w:ind w:left="360"/>
+      </w:pPr>
+      <w:r>
+        <w:t>[</w:t>
+      </w:r>
+      <w:proofErr w:type="gramStart"/>
+      <w:r>
+        <w:t>assign</w:t>
+      </w:r>
+      <w:proofErr w:type="gramEnd"/>
+      <w:r>
+        <w:t xml:space="preserve"> a;] [</w:t>
+      </w:r>
+      <w:proofErr w:type="gramStart"/>
+      <w:r>
+        <w:t>call</w:t>
+      </w:r>
+      <w:proofErr w:type="gramEnd"/>
+      <w:r>
+        <w:t xml:space="preserve"> c;] [</w:t>
+      </w:r>
+      <w:proofErr w:type="gramStart"/>
+      <w:r>
+        <w:t>while</w:t>
+      </w:r>
+      <w:proofErr w:type="gramEnd"/>
+      <w:r>
+        <w:t xml:space="preserve"> w;] [</w:t>
+      </w:r>
+      <w:proofErr w:type="gramStart"/>
+      <w:r>
+        <w:t>variable</w:t>
+      </w:r>
+      <w:proofErr w:type="gramEnd"/>
+      <w:r>
+        <w:t xml:space="preserve"> v;]</w:t>
+      </w:r>
+      <w:r>
+        <w:rPr>
+          <w:lang w:val="en-US" w:eastAsia="ja-JP"/>
+        </w:rPr>
+        <w:t xml:space="preserve"> [</w:t>
+      </w:r>
+      <w:r>
+        <w:t xml:space="preserve">Select </w:t>
+      </w:r>
+      <w:r>
+        <w:t>[</w:t>
+      </w:r>
+      <w:r>
+        <w:t>&lt;</w:t>
+      </w:r>
+      <w:proofErr w:type="spellStart"/>
+      <w:r>
+        <w:t>c.procName</w:t>
+      </w:r>
+      <w:proofErr w:type="spellEnd"/>
+      <w:r>
+        <w:t>, a&gt;</w:t>
+      </w:r>
+      <w:r>
+        <w:t>]</w:t>
+      </w:r>
+      <w:r>
+        <w:t xml:space="preserve"> </w:t>
+      </w:r>
+      <w:r>
+        <w:t>[</w:t>
+      </w:r>
+      <w:r>
+        <w:t>such that Parent*(w, a)</w:t>
+      </w:r>
+      <w:r>
+        <w:t>]</w:t>
+      </w:r>
+      <w:r>
+        <w:t xml:space="preserve"> </w:t>
+      </w:r>
+      <w:r>
+        <w:t>[</w:t>
+      </w:r>
+      <w:r>
+        <w:t xml:space="preserve">and </w:t>
+      </w:r>
+      <w:proofErr w:type="gramStart"/>
+      <w:r>
+        <w:t>Uses(</w:t>
+      </w:r>
+      <w:proofErr w:type="gramEnd"/>
+      <w:r>
+        <w:t>a, v)</w:t>
+      </w:r>
+      <w:r>
+        <w:t>]</w:t>
+      </w:r>
+      <w:r>
+        <w:t xml:space="preserve"> </w:t>
+      </w:r>
+      <w:r>
+        <w:t>[</w:t>
+      </w:r>
+      <w:r>
+        <w:t>pattern a(_, _”2*y + 3”_)</w:t>
+      </w:r>
+      <w:r>
+        <w:t>]</w:t>
+      </w:r>
+      <w:r>
+        <w:t xml:space="preserve"> </w:t>
+      </w:r>
+      <w:r>
+        <w:t>[with</w:t>
+      </w:r>
+      <w:r>
+        <w:t xml:space="preserve"> </w:t>
+      </w:r>
+      <w:proofErr w:type="spellStart"/>
+      <w:r>
+        <w:t>c.procName</w:t>
+      </w:r>
+      <w:proofErr w:type="spellEnd"/>
+      <w:r>
+        <w:t xml:space="preserve"> = </w:t>
+      </w:r>
+      <w:proofErr w:type="spellStart"/>
+      <w:r>
+        <w:t>v.varName</w:t>
+      </w:r>
+      <w:proofErr w:type="spellEnd"/>
+      <w:r>
+        <w:t>]</w:t>
+      </w:r>
+      <w:r>
+        <w:t>]</w:t>
+      </w:r>
+    </w:p>
+    <w:p>
+      <w:pPr>
+        <w:pStyle w:val="ListParagraph"/>
+        <w:numPr>
+          <w:ilvl w:val="0"/>
+          <w:numId w:val="3"/>
+        </w:numPr>
+        <w:rPr>
+          <w:lang w:val="en-US" w:eastAsia="ja-JP"/>
+        </w:rPr>
+      </w:pPr>
+      <w:r>
+        <w:rPr>
+          <w:lang w:val="en-US" w:eastAsia="ja-JP"/>
+        </w:rPr>
+        <w:t>4</w:t>
+      </w:r>
+      <w:r>
+        <w:rPr>
+          <w:vertAlign w:val="superscript"/>
+          <w:lang w:val="en-US" w:eastAsia="ja-JP"/>
+        </w:rPr>
+        <w:t>th</w:t>
+      </w:r>
+      <w:r>
+        <w:rPr>
+          <w:lang w:val="en-US" w:eastAsia="ja-JP"/>
+        </w:rPr>
+        <w:t xml:space="preserve"> iteration:</w:t>
+      </w:r>
+    </w:p>
+    <w:p>
+      <w:pPr>
+        <w:ind w:left="360"/>
+      </w:pPr>
+      <w:r>
+        <w:t>[</w:t>
+      </w:r>
+      <w:proofErr w:type="gramStart"/>
+      <w:r>
+        <w:t>assign</w:t>
+      </w:r>
+      <w:proofErr w:type="gramEnd"/>
+      <w:r>
+        <w:t xml:space="preserve"> a;] [</w:t>
+      </w:r>
+      <w:proofErr w:type="gramStart"/>
+      <w:r>
+        <w:t>call</w:t>
+      </w:r>
+      <w:proofErr w:type="gramEnd"/>
+      <w:r>
+        <w:t xml:space="preserve"> c;] [</w:t>
+      </w:r>
+      <w:proofErr w:type="gramStart"/>
+      <w:r>
+        <w:t>while</w:t>
+      </w:r>
+      <w:proofErr w:type="gramEnd"/>
+      <w:r>
+        <w:t xml:space="preserve"> w;] [</w:t>
+      </w:r>
+      <w:proofErr w:type="gramStart"/>
+      <w:r>
+        <w:t>variable</w:t>
+      </w:r>
+      <w:proofErr w:type="gramEnd"/>
+      <w:r>
+        <w:t xml:space="preserve"> v;]</w:t>
+      </w:r>
+      <w:r>
+        <w:rPr>
+          <w:lang w:val="en-US" w:eastAsia="ja-JP"/>
+        </w:rPr>
+        <w:t xml:space="preserve"> [</w:t>
+      </w:r>
+      <w:r>
+        <w:t>Select [</w:t>
+      </w:r>
+      <w:proofErr w:type="gramStart"/>
+      <w:r>
+        <w:t>&lt;</w:t>
+      </w:r>
+      <w:r>
+        <w:t>[</w:t>
+      </w:r>
+      <w:proofErr w:type="spellStart"/>
+      <w:proofErr w:type="gramEnd"/>
+      <w:r>
+        <w:t>c.procName</w:t>
+      </w:r>
+      <w:proofErr w:type="spellEnd"/>
+      <w:r>
+        <w:t>]</w:t>
+      </w:r>
+      <w:r>
+        <w:t>,</w:t>
+      </w:r>
+      <w:r>
+        <w:t xml:space="preserve"> [</w:t>
+      </w:r>
+      <w:r>
+        <w:t xml:space="preserve"> a</w:t>
+      </w:r>
+      <w:r>
+        <w:t xml:space="preserve"> ]</w:t>
+      </w:r>
+      <w:r>
+        <w:t xml:space="preserve">&gt;] [such that </w:t>
+      </w:r>
+      <w:r>
+        <w:t>[</w:t>
+      </w:r>
+      <w:r>
+        <w:t>Parent*(w, a)</w:t>
+      </w:r>
+      <w:r>
+        <w:t>]</w:t>
+      </w:r>
+      <w:r>
+        <w:t xml:space="preserve">] [and </w:t>
+      </w:r>
+      <w:r>
+        <w:t>[</w:t>
+      </w:r>
+      <w:r>
+        <w:t>Uses(a, v)</w:t>
+      </w:r>
+      <w:r>
+        <w:t>]</w:t>
+      </w:r>
+      <w:r>
+        <w:t xml:space="preserve">] [pattern </w:t>
+      </w:r>
+      <w:r>
+        <w:t>[</w:t>
+      </w:r>
+      <w:r>
+        <w:t>a(_, _”2*y + 3”_)</w:t>
+      </w:r>
+      <w:r>
+        <w:t>]</w:t>
+      </w:r>
+      <w:r>
+        <w:t xml:space="preserve">] [with </w:t>
+      </w:r>
+      <w:r>
+        <w:t>[</w:t>
+      </w:r>
+      <w:proofErr w:type="spellStart"/>
+      <w:r>
+        <w:t>c.procName</w:t>
+      </w:r>
+      <w:proofErr w:type="spellEnd"/>
+      <w:r>
+        <w:t xml:space="preserve"> = </w:t>
+      </w:r>
+      <w:proofErr w:type="spellStart"/>
+      <w:r>
+        <w:t>v.varName</w:t>
+      </w:r>
+      <w:proofErr w:type="spellEnd"/>
+      <w:r>
+        <w:t>]</w:t>
+      </w:r>
+      <w:r>
+        <w:t>]]</w:t>
+      </w:r>
+    </w:p>
+    <w:p>
+      <w:pPr>
+        <w:ind w:left="360"/>
+        <w:rPr>
+          <w:lang w:val="en-US" w:eastAsia="ja-JP"/>
+        </w:rPr>
+      </w:pPr>
+      <w:r>
+        <w:rPr>
+          <w:lang w:val="en-US" w:eastAsia="ja-JP"/>
+        </w:rPr>
+        <w:t xml:space="preserve">And so on. For each block of symbols, QPP will call the function corresponding to the grammar rule for this block, such as </w:t>
+      </w:r>
+      <w:proofErr w:type="spellStart"/>
+      <w:proofErr w:type="gramStart"/>
+      <w:r>
+        <w:rPr>
+          <w:rFonts w:ascii="Courier New" w:hAnsi="Courier New" w:cs="Courier New"/>
+          <w:lang w:val="en-US" w:eastAsia="ja-JP"/>
+        </w:rPr>
+        <w:t>preprocessDeclaration</w:t>
+      </w:r>
+      <w:proofErr w:type="spellEnd"/>
+      <w:r>
+        <w:rPr>
+          <w:rFonts w:ascii="Courier New" w:hAnsi="Courier New" w:cs="Courier New"/>
+          <w:lang w:val="en-US" w:eastAsia="ja-JP"/>
+        </w:rPr>
+        <w:t>(</w:t>
+      </w:r>
+      <w:proofErr w:type="gramEnd"/>
+      <w:r>
+        <w:rPr>
+          <w:rFonts w:ascii="Courier New" w:hAnsi="Courier New" w:cs="Courier New"/>
+          <w:lang w:val="en-US" w:eastAsia="ja-JP"/>
+        </w:rPr>
+        <w:t>)</w:t>
+      </w:r>
+      <w:r>
+        <w:rPr>
+          <w:lang w:val="en-US" w:eastAsia="ja-JP"/>
+        </w:rPr>
+        <w:t xml:space="preserve"> for [assign a;] or </w:t>
+      </w:r>
+      <w:proofErr w:type="spellStart"/>
+      <w:r>
+        <w:rPr>
+          <w:rFonts w:ascii="Courier New" w:hAnsi="Courier New" w:cs="Courier New"/>
+          <w:lang w:val="en-US" w:eastAsia="ja-JP"/>
+        </w:rPr>
+        <w:t>preprocessAttrRef</w:t>
+      </w:r>
+      <w:proofErr w:type="spellEnd"/>
+      <w:r>
+        <w:rPr>
+          <w:rFonts w:ascii="Courier New" w:hAnsi="Courier New" w:cs="Courier New"/>
+          <w:lang w:val="en-US" w:eastAsia="ja-JP"/>
+        </w:rPr>
+        <w:t>()</w:t>
+      </w:r>
+      <w:r>
+        <w:rPr>
+          <w:lang w:val="en-US" w:eastAsia="ja-JP"/>
+        </w:rPr>
+        <w:t xml:space="preserve"> for [</w:t>
+      </w:r>
+      <w:proofErr w:type="spellStart"/>
+      <w:r>
+        <w:rPr>
+          <w:lang w:val="en-US" w:eastAsia="ja-JP"/>
+        </w:rPr>
+        <w:t>c.procName</w:t>
+      </w:r>
+      <w:proofErr w:type="spellEnd"/>
+      <w:r>
+        <w:rPr>
+          <w:lang w:val="en-US" w:eastAsia="ja-JP"/>
+        </w:rPr>
+        <w:t>]</w:t>
+      </w:r>
+    </w:p>
+    <w:p>
+      <w:pPr>
         <w:pStyle w:val="Heading2"/>
         <w:numPr>
           <w:ilvl w:val="0"/>
@@ -225,11 +924,12 @@
         </w:numPr>
         <w:ind w:left="792" w:hanging="432"/>
       </w:pPr>
-      <w:bookmarkStart w:id="1" w:name="_Toc403471868"/>
-      <w:r>
+      <w:bookmarkStart w:id="0" w:name="_Toc403471868"/>
+      <w:r>
+        <w:lastRenderedPageBreak/>
         <w:t>Query Evaluation</w:t>
       </w:r>
-      <w:bookmarkEnd w:id="1"/>
+      <w:bookmarkEnd w:id="0"/>
       <w:r>
         <w:t xml:space="preserve"> </w:t>
       </w:r>
@@ -238,7 +938,7 @@
       <w:pPr>
         <w:pStyle w:val="Heading3"/>
       </w:pPr>
-      <w:bookmarkStart w:id="2" w:name="_Toc403471869"/>
+      <w:bookmarkStart w:id="1" w:name="_Toc403471869"/>
       <w:r>
         <w:t>Data Representation (QR)</w:t>
       </w:r>
@@ -612,11 +1312,439 @@
         <w:ind w:left="720"/>
       </w:pPr>
       <w:r>
+        <w:tab/>
+      </w:r>
+      <w:r>
+        <w:tab/>
+        <w:t>C</w:t>
+      </w:r>
+      <w:proofErr w:type="gramStart"/>
+      <w:r>
+        <w:t>:QuerySymbol</w:t>
+      </w:r>
+      <w:proofErr w:type="gramEnd"/>
+    </w:p>
+    <w:p>
+      <w:pPr>
+        <w:ind w:left="720"/>
+      </w:pPr>
+      <w:r>
+        <w:tab/>
+      </w:r>
+      <w:r>
+        <w:tab/>
+      </w:r>
+      <w:r>
+        <w:tab/>
+      </w:r>
+      <w:proofErr w:type="spellStart"/>
+      <w:proofErr w:type="gramStart"/>
+      <w:r>
+        <w:t>procName:</w:t>
+      </w:r>
+      <w:proofErr w:type="gramEnd"/>
+      <w:r>
+        <w:t>Attribute</w:t>
+      </w:r>
+      <w:proofErr w:type="spellEnd"/>
+    </w:p>
+    <w:p>
+      <w:pPr>
+        <w:ind w:left="720"/>
+      </w:pPr>
+      <w:r>
+        <w:tab/>
+      </w:r>
+      <w:r>
+        <w:tab/>
+      </w:r>
+      <w:proofErr w:type="gramStart"/>
+      <w:r>
+        <w:t>a:</w:t>
+      </w:r>
+      <w:proofErr w:type="gramEnd"/>
+      <w:r>
+        <w:t>QuerySymbol</w:t>
+      </w:r>
+    </w:p>
+    <w:p>
+      <w:pPr>
+        <w:ind w:left="720"/>
+      </w:pPr>
+      <w:r>
+        <w:tab/>
+      </w:r>
+      <w:proofErr w:type="gramStart"/>
+      <w:r>
+        <w:t>:</w:t>
+      </w:r>
+      <w:proofErr w:type="spellStart"/>
+      <w:r>
+        <w:t>SuchThat</w:t>
+      </w:r>
+      <w:proofErr w:type="spellEnd"/>
+      <w:proofErr w:type="gramEnd"/>
+    </w:p>
+    <w:p>
+      <w:pPr>
+        <w:ind w:left="720"/>
+      </w:pPr>
+      <w:r>
+        <w:tab/>
+      </w:r>
+      <w:r>
+        <w:tab/>
+      </w:r>
+      <w:proofErr w:type="gramStart"/>
+      <w:r>
+        <w:t>:</w:t>
+      </w:r>
+      <w:proofErr w:type="spellStart"/>
+      <w:r>
+        <w:t>ParentS</w:t>
+      </w:r>
+      <w:proofErr w:type="spellEnd"/>
+      <w:proofErr w:type="gramEnd"/>
+    </w:p>
+    <w:p>
+      <w:pPr>
+        <w:ind w:left="720"/>
+      </w:pPr>
+      <w:r>
+        <w:tab/>
+      </w:r>
+      <w:r>
+        <w:tab/>
+      </w:r>
+      <w:r>
+        <w:tab/>
+        <w:t xml:space="preserve">W: </w:t>
+      </w:r>
+      <w:proofErr w:type="spellStart"/>
+      <w:r>
+        <w:t>QuerySymbol</w:t>
+      </w:r>
+      <w:proofErr w:type="spellEnd"/>
+    </w:p>
+    <w:p>
+      <w:pPr>
+        <w:ind w:left="720"/>
+      </w:pPr>
+      <w:r>
+        <w:tab/>
+      </w:r>
+      <w:r>
+        <w:tab/>
+      </w:r>
+      <w:r>
+        <w:tab/>
+        <w:t xml:space="preserve">A: </w:t>
+      </w:r>
+      <w:proofErr w:type="spellStart"/>
+      <w:r>
+        <w:t>QuerySymbol</w:t>
+      </w:r>
+      <w:proofErr w:type="spellEnd"/>
+    </w:p>
+    <w:p>
+      <w:pPr>
+        <w:ind w:left="720"/>
+      </w:pPr>
+      <w:r>
+        <w:tab/>
+      </w:r>
+      <w:proofErr w:type="gramStart"/>
+      <w:r>
+        <w:t>:</w:t>
+      </w:r>
+      <w:proofErr w:type="spellStart"/>
+      <w:r>
+        <w:t>SuchThat</w:t>
+      </w:r>
+      <w:proofErr w:type="spellEnd"/>
+      <w:proofErr w:type="gramEnd"/>
+    </w:p>
+    <w:p>
+      <w:pPr>
+        <w:ind w:left="720"/>
+      </w:pPr>
+      <w:r>
+        <w:tab/>
+      </w:r>
+      <w:r>
+        <w:tab/>
+      </w:r>
+      <w:proofErr w:type="gramStart"/>
+      <w:r>
+        <w:t>:Uses</w:t>
+      </w:r>
+      <w:proofErr w:type="gramEnd"/>
+    </w:p>
+    <w:p>
+      <w:pPr>
+        <w:ind w:left="720"/>
+      </w:pPr>
+      <w:r>
+        <w:tab/>
+      </w:r>
+      <w:r>
+        <w:tab/>
+      </w:r>
+      <w:r>
+        <w:tab/>
+        <w:t>A</w:t>
+      </w:r>
+      <w:proofErr w:type="gramStart"/>
+      <w:r>
+        <w:t>:QuerySymbol</w:t>
+      </w:r>
+      <w:proofErr w:type="gramEnd"/>
+    </w:p>
+    <w:p>
+      <w:pPr>
+        <w:ind w:left="720"/>
+      </w:pPr>
+      <w:r>
+        <w:tab/>
+      </w:r>
+      <w:r>
+        <w:tab/>
+      </w:r>
+      <w:r>
+        <w:tab/>
+        <w:t>V</w:t>
+      </w:r>
+      <w:proofErr w:type="gramStart"/>
+      <w:r>
+        <w:t>:QuerySymbol</w:t>
+      </w:r>
+      <w:proofErr w:type="gramEnd"/>
+    </w:p>
+    <w:p>
+      <w:pPr>
+        <w:ind w:left="720"/>
+      </w:pPr>
+      <w:r>
+        <w:tab/>
+      </w:r>
+      <w:proofErr w:type="gramStart"/>
+      <w:r>
+        <w:t>:Pattern</w:t>
+      </w:r>
+      <w:proofErr w:type="gramEnd"/>
+    </w:p>
+    <w:p>
+      <w:pPr>
+        <w:ind w:left="720"/>
+      </w:pPr>
+      <w:r>
         <w:lastRenderedPageBreak/>
         <w:tab/>
       </w:r>
       <w:r>
         <w:tab/>
+        <w:t>A</w:t>
+      </w:r>
+      <w:proofErr w:type="gramStart"/>
+      <w:r>
+        <w:t>:QuerySymbol</w:t>
+      </w:r>
+      <w:proofErr w:type="gramEnd"/>
+    </w:p>
+    <w:p>
+      <w:pPr>
+        <w:ind w:left="720"/>
+      </w:pPr>
+      <w:r>
+        <w:tab/>
+      </w:r>
+      <w:r>
+        <w:tab/>
+      </w:r>
+      <w:r>
+        <w:tab/>
+      </w:r>
+      <w:proofErr w:type="gramStart"/>
+      <w:r>
+        <w:t>:Underline</w:t>
+      </w:r>
+      <w:proofErr w:type="gramEnd"/>
+    </w:p>
+    <w:p>
+      <w:pPr>
+        <w:ind w:left="720"/>
+      </w:pPr>
+      <w:r>
+        <w:tab/>
+      </w:r>
+      <w:r>
+        <w:tab/>
+      </w:r>
+      <w:r>
+        <w:tab/>
+      </w:r>
+      <w:proofErr w:type="gramStart"/>
+      <w:r>
+        <w:t>:Underline</w:t>
+      </w:r>
+      <w:proofErr w:type="gramEnd"/>
+    </w:p>
+    <w:p>
+      <w:pPr>
+        <w:ind w:left="720"/>
+      </w:pPr>
+      <w:r>
+        <w:tab/>
+      </w:r>
+      <w:r>
+        <w:tab/>
+      </w:r>
+      <w:r>
+        <w:tab/>
+      </w:r>
+      <w:r>
+        <w:tab/>
+      </w:r>
+      <w:proofErr w:type="gramStart"/>
+      <w:r>
+        <w:t>:Plus</w:t>
+      </w:r>
+      <w:proofErr w:type="gramEnd"/>
+    </w:p>
+    <w:p>
+      <w:pPr>
+        <w:ind w:left="720"/>
+      </w:pPr>
+      <w:r>
+        <w:tab/>
+      </w:r>
+      <w:r>
+        <w:tab/>
+      </w:r>
+      <w:r>
+        <w:tab/>
+      </w:r>
+      <w:r>
+        <w:tab/>
+      </w:r>
+      <w:r>
+        <w:tab/>
+      </w:r>
+      <w:proofErr w:type="gramStart"/>
+      <w:r>
+        <w:t>:Times</w:t>
+      </w:r>
+      <w:proofErr w:type="gramEnd"/>
+    </w:p>
+    <w:p>
+      <w:pPr>
+        <w:ind w:left="720"/>
+      </w:pPr>
+      <w:r>
+        <w:tab/>
+      </w:r>
+      <w:r>
+        <w:tab/>
+      </w:r>
+      <w:r>
+        <w:tab/>
+      </w:r>
+      <w:r>
+        <w:tab/>
+      </w:r>
+      <w:r>
+        <w:tab/>
+      </w:r>
+      <w:r>
+        <w:tab/>
+        <w:t>2</w:t>
+      </w:r>
+      <w:proofErr w:type="gramStart"/>
+      <w:r>
+        <w:t>:Const</w:t>
+      </w:r>
+      <w:proofErr w:type="gramEnd"/>
+    </w:p>
+    <w:p>
+      <w:pPr>
+        <w:ind w:left="720"/>
+      </w:pPr>
+      <w:r>
+        <w:tab/>
+      </w:r>
+      <w:r>
+        <w:tab/>
+      </w:r>
+      <w:r>
+        <w:tab/>
+      </w:r>
+      <w:r>
+        <w:tab/>
+      </w:r>
+      <w:r>
+        <w:tab/>
+      </w:r>
+      <w:r>
+        <w:tab/>
+        <w:t>Y</w:t>
+      </w:r>
+      <w:proofErr w:type="gramStart"/>
+      <w:r>
+        <w:t>:Variable</w:t>
+      </w:r>
+      <w:proofErr w:type="gramEnd"/>
+    </w:p>
+    <w:p>
+      <w:pPr>
+        <w:ind w:left="720"/>
+      </w:pPr>
+      <w:r>
+        <w:tab/>
+      </w:r>
+      <w:r>
+        <w:tab/>
+      </w:r>
+      <w:r>
+        <w:tab/>
+      </w:r>
+      <w:r>
+        <w:tab/>
+      </w:r>
+      <w:r>
+        <w:tab/>
+        <w:t>3</w:t>
+      </w:r>
+      <w:proofErr w:type="gramStart"/>
+      <w:r>
+        <w:t>:Const</w:t>
+      </w:r>
+      <w:proofErr w:type="gramEnd"/>
+    </w:p>
+    <w:p>
+      <w:pPr>
+        <w:ind w:left="720"/>
+      </w:pPr>
+      <w:r>
+        <w:tab/>
+      </w:r>
+      <w:proofErr w:type="gramStart"/>
+      <w:r>
+        <w:t>:With</w:t>
+      </w:r>
+      <w:proofErr w:type="gramEnd"/>
+      <w:r>
+        <w:tab/>
+      </w:r>
+    </w:p>
+    <w:p>
+      <w:pPr>
+        <w:ind w:left="720"/>
+      </w:pPr>
+      <w:r>
+        <w:tab/>
+      </w:r>
+      <w:r>
+        <w:tab/>
         <w:t>C</w:t>
       </w:r>
       <w:proofErr w:type="gramStart"/>
@@ -658,15 +1786,13 @@
       </w:r>
       <w:r>
         <w:tab/>
+        <w:t>V</w:t>
       </w:r>
       <w:proofErr w:type="gramStart"/>
       <w:r>
-        <w:t>a:</w:t>
+        <w:t>:QuerySymbol</w:t>
       </w:r>
       <w:proofErr w:type="gramEnd"/>
-      <w:r>
-        <w:t>QuerySymbol</w:t>
-      </w:r>
     </w:p>
     <w:p>
       <w:pPr>
@@ -675,534 +1801,107 @@
       <w:r>
         <w:tab/>
       </w:r>
+      <w:r>
+        <w:tab/>
+      </w:r>
+      <w:r>
+        <w:tab/>
+      </w:r>
+      <w:proofErr w:type="spellStart"/>
       <w:proofErr w:type="gramStart"/>
       <w:r>
-        <w:t>:</w:t>
-      </w:r>
-      <w:proofErr w:type="spellStart"/>
-      <w:r>
-        <w:t>SuchThat</w:t>
-      </w:r>
-      <w:proofErr w:type="spellEnd"/>
+        <w:t>varName:</w:t>
+      </w:r>
       <w:proofErr w:type="gramEnd"/>
+      <w:r>
+        <w:t>Attribute</w:t>
+      </w:r>
+      <w:proofErr w:type="spellEnd"/>
+    </w:p>
+    <w:p>
+      <w:pPr>
+        <w:pStyle w:val="Heading3"/>
+      </w:pPr>
+      <w:r>
+        <w:t xml:space="preserve">Basic Query Evaluation </w:t>
+      </w:r>
+    </w:p>
+    <w:p>
+      <w:pPr>
+        <w:pStyle w:val="Heading4"/>
+      </w:pPr>
+      <w:r>
+        <w:t>Manage the temporary results</w:t>
+      </w:r>
+      <w:bookmarkEnd w:id="1"/>
     </w:p>
     <w:p>
       <w:pPr>
         <w:ind w:left="720"/>
-      </w:pPr>
-      <w:r>
-        <w:tab/>
-      </w:r>
-      <w:r>
-        <w:tab/>
-      </w:r>
-      <w:proofErr w:type="gramStart"/>
-      <w:r>
-        <w:t>:</w:t>
-      </w:r>
-      <w:proofErr w:type="spellStart"/>
-      <w:r>
-        <w:t>ParentS</w:t>
-      </w:r>
-      <w:proofErr w:type="spellEnd"/>
-      <w:proofErr w:type="gramEnd"/>
+        <w:rPr>
+          <w:lang w:val="en-US" w:eastAsia="ja-JP"/>
+        </w:rPr>
+      </w:pPr>
+      <w:r>
+        <w:rPr>
+          <w:lang w:val="en-US" w:eastAsia="ja-JP"/>
+        </w:rPr>
+        <w:t xml:space="preserve">In the old version (CS3201), we don’t have a data structure to manage the temporary result. The temporary result will be create as a vector inside the </w:t>
+      </w:r>
+      <w:proofErr w:type="spellStart"/>
+      <w:r>
+        <w:rPr>
+          <w:lang w:val="en-US" w:eastAsia="ja-JP"/>
+        </w:rPr>
+        <w:t>QueryEvaluator</w:t>
+      </w:r>
+      <w:proofErr w:type="spellEnd"/>
+      <w:r>
+        <w:rPr>
+          <w:lang w:val="en-US" w:eastAsia="ja-JP"/>
+        </w:rPr>
+        <w:t xml:space="preserve">.  During the evaluation process, the vector will keep being updated until there is no more unsolved clause or an </w:t>
+      </w:r>
+      <w:proofErr w:type="spellStart"/>
+      <w:r>
+        <w:rPr>
+          <w:lang w:val="en-US" w:eastAsia="ja-JP"/>
+        </w:rPr>
+        <w:t>unsatisfiable</w:t>
+      </w:r>
+      <w:proofErr w:type="spellEnd"/>
+      <w:r>
+        <w:rPr>
+          <w:lang w:val="en-US" w:eastAsia="ja-JP"/>
+        </w:rPr>
+        <w:t xml:space="preserve"> clause is met. The </w:t>
+      </w:r>
+      <w:proofErr w:type="spellStart"/>
+      <w:r>
+        <w:rPr>
+          <w:lang w:val="en-US" w:eastAsia="ja-JP"/>
+        </w:rPr>
+        <w:t>QueryEvaluator</w:t>
+      </w:r>
+      <w:proofErr w:type="spellEnd"/>
+      <w:r>
+        <w:rPr>
+          <w:lang w:val="en-US" w:eastAsia="ja-JP"/>
+        </w:rPr>
+        <w:t xml:space="preserve"> will try to use the vector to update the final result, and destroy it after that.</w:t>
+      </w:r>
     </w:p>
     <w:p>
       <w:pPr>
         <w:ind w:left="720"/>
-      </w:pPr>
-      <w:r>
-        <w:tab/>
-      </w:r>
-      <w:r>
-        <w:tab/>
-      </w:r>
-      <w:r>
-        <w:tab/>
-        <w:t xml:space="preserve">W: </w:t>
-      </w:r>
-      <w:proofErr w:type="spellStart"/>
-      <w:r>
-        <w:t>QuerySymbol</w:t>
-      </w:r>
-      <w:proofErr w:type="spellEnd"/>
-    </w:p>
-    <w:p>
-      <w:pPr>
-        <w:ind w:left="720"/>
-      </w:pPr>
-      <w:r>
-        <w:tab/>
-      </w:r>
-      <w:r>
-        <w:tab/>
-      </w:r>
-      <w:r>
-        <w:tab/>
-        <w:t xml:space="preserve">A: </w:t>
-      </w:r>
-      <w:proofErr w:type="spellStart"/>
-      <w:r>
-        <w:t>QuerySymbol</w:t>
-      </w:r>
-      <w:proofErr w:type="spellEnd"/>
-    </w:p>
-    <w:p>
-      <w:pPr>
-        <w:ind w:left="720"/>
-      </w:pPr>
-      <w:r>
-        <w:tab/>
-      </w:r>
-      <w:proofErr w:type="gramStart"/>
-      <w:r>
-        <w:t>:</w:t>
-      </w:r>
-      <w:proofErr w:type="spellStart"/>
-      <w:r>
-        <w:t>SuchThat</w:t>
-      </w:r>
-      <w:proofErr w:type="spellEnd"/>
-      <w:proofErr w:type="gramEnd"/>
-    </w:p>
-    <w:p>
-      <w:pPr>
-        <w:ind w:left="720"/>
-      </w:pPr>
-      <w:r>
-        <w:tab/>
-      </w:r>
-      <w:r>
-        <w:tab/>
-      </w:r>
-      <w:proofErr w:type="gramStart"/>
-      <w:r>
-        <w:t>:Uses</w:t>
-      </w:r>
-      <w:proofErr w:type="gramEnd"/>
-    </w:p>
-    <w:p>
-      <w:pPr>
-        <w:ind w:left="720"/>
-      </w:pPr>
-      <w:r>
-        <w:tab/>
-      </w:r>
-      <w:r>
-        <w:tab/>
-      </w:r>
-      <w:r>
-        <w:tab/>
-        <w:t>A</w:t>
-      </w:r>
-      <w:proofErr w:type="gramStart"/>
-      <w:r>
-        <w:t>:QuerySymbol</w:t>
-      </w:r>
-      <w:proofErr w:type="gramEnd"/>
-    </w:p>
-    <w:p>
-      <w:pPr>
-        <w:ind w:left="720"/>
-      </w:pPr>
-      <w:r>
-        <w:tab/>
-      </w:r>
-      <w:r>
-        <w:tab/>
-      </w:r>
-      <w:r>
-        <w:tab/>
-        <w:t>V</w:t>
-      </w:r>
-      <w:proofErr w:type="gramStart"/>
-      <w:r>
-        <w:t>:QuerySymbol</w:t>
-      </w:r>
-      <w:proofErr w:type="gramEnd"/>
-    </w:p>
-    <w:p>
-      <w:pPr>
-        <w:ind w:left="720"/>
-      </w:pPr>
-      <w:r>
-        <w:tab/>
-      </w:r>
-      <w:proofErr w:type="gramStart"/>
-      <w:r>
-        <w:t>:Pattern</w:t>
-      </w:r>
-      <w:proofErr w:type="gramEnd"/>
-    </w:p>
-    <w:p>
-      <w:pPr>
-        <w:ind w:left="720"/>
-      </w:pPr>
-      <w:r>
-        <w:tab/>
-      </w:r>
-      <w:r>
-        <w:tab/>
-        <w:t>A</w:t>
-      </w:r>
-      <w:proofErr w:type="gramStart"/>
-      <w:r>
-        <w:t>:QuerySymbol</w:t>
-      </w:r>
-      <w:proofErr w:type="gramEnd"/>
-    </w:p>
-    <w:p>
-      <w:pPr>
-        <w:ind w:left="720"/>
-      </w:pPr>
-      <w:r>
-        <w:tab/>
-      </w:r>
-      <w:r>
-        <w:tab/>
-      </w:r>
-      <w:r>
-        <w:tab/>
-      </w:r>
-      <w:proofErr w:type="gramStart"/>
-      <w:r>
-        <w:t>:Underline</w:t>
-      </w:r>
-      <w:proofErr w:type="gramEnd"/>
-    </w:p>
-    <w:p>
-      <w:pPr>
-        <w:ind w:left="720"/>
-      </w:pPr>
-      <w:r>
-        <w:tab/>
-      </w:r>
-      <w:r>
-        <w:tab/>
-      </w:r>
-      <w:r>
-        <w:tab/>
-      </w:r>
-      <w:proofErr w:type="gramStart"/>
-      <w:r>
-        <w:t>:Underline</w:t>
-      </w:r>
-      <w:proofErr w:type="gramEnd"/>
-    </w:p>
-    <w:p>
-      <w:pPr>
-        <w:ind w:left="720"/>
-      </w:pPr>
-      <w:r>
-        <w:tab/>
-      </w:r>
-      <w:r>
-        <w:tab/>
-      </w:r>
-      <w:r>
-        <w:tab/>
-      </w:r>
-      <w:r>
-        <w:tab/>
-      </w:r>
-      <w:proofErr w:type="gramStart"/>
-      <w:r>
-        <w:t>:Plus</w:t>
-      </w:r>
-      <w:proofErr w:type="gramEnd"/>
-    </w:p>
-    <w:p>
-      <w:pPr>
-        <w:ind w:left="720"/>
-      </w:pPr>
-      <w:r>
-        <w:tab/>
-      </w:r>
-      <w:r>
-        <w:tab/>
-      </w:r>
-      <w:r>
-        <w:tab/>
-      </w:r>
-      <w:r>
-        <w:tab/>
-      </w:r>
-      <w:r>
-        <w:tab/>
-      </w:r>
-      <w:proofErr w:type="gramStart"/>
-      <w:r>
-        <w:t>:Times</w:t>
-      </w:r>
-      <w:proofErr w:type="gramEnd"/>
-    </w:p>
-    <w:p>
-      <w:pPr>
-        <w:ind w:left="720"/>
-      </w:pPr>
-      <w:r>
-        <w:tab/>
-      </w:r>
-      <w:r>
-        <w:tab/>
-      </w:r>
-      <w:r>
-        <w:tab/>
-      </w:r>
-      <w:r>
-        <w:tab/>
-      </w:r>
-      <w:r>
-        <w:tab/>
-      </w:r>
-      <w:r>
-        <w:tab/>
-        <w:t>2</w:t>
-      </w:r>
-      <w:proofErr w:type="gramStart"/>
-      <w:r>
-        <w:t>:Const</w:t>
-      </w:r>
-      <w:proofErr w:type="gramEnd"/>
-    </w:p>
-    <w:p>
-      <w:pPr>
-        <w:ind w:left="720"/>
-      </w:pPr>
-      <w:r>
-        <w:tab/>
-      </w:r>
-      <w:r>
-        <w:tab/>
-      </w:r>
-      <w:r>
-        <w:tab/>
-      </w:r>
-      <w:r>
-        <w:tab/>
-      </w:r>
-      <w:r>
-        <w:tab/>
-      </w:r>
-      <w:r>
-        <w:tab/>
-        <w:t>Y</w:t>
-      </w:r>
-      <w:proofErr w:type="gramStart"/>
-      <w:r>
-        <w:t>:Variable</w:t>
-      </w:r>
-      <w:proofErr w:type="gramEnd"/>
-    </w:p>
-    <w:p>
-      <w:pPr>
-        <w:ind w:left="720"/>
-      </w:pPr>
-      <w:r>
-        <w:tab/>
-      </w:r>
-      <w:r>
-        <w:tab/>
-      </w:r>
-      <w:r>
-        <w:tab/>
-      </w:r>
-      <w:r>
-        <w:tab/>
-      </w:r>
-      <w:r>
-        <w:tab/>
-        <w:t>3</w:t>
-      </w:r>
-      <w:proofErr w:type="gramStart"/>
-      <w:r>
-        <w:t>:Const</w:t>
-      </w:r>
-      <w:proofErr w:type="gramEnd"/>
-    </w:p>
-    <w:p>
-      <w:pPr>
-        <w:ind w:left="720"/>
-      </w:pPr>
-      <w:r>
-        <w:tab/>
-      </w:r>
-      <w:proofErr w:type="gramStart"/>
-      <w:r>
-        <w:t>:With</w:t>
-      </w:r>
-      <w:proofErr w:type="gramEnd"/>
-      <w:r>
-        <w:tab/>
-      </w:r>
-    </w:p>
-    <w:p>
-      <w:pPr>
-        <w:ind w:left="720"/>
-      </w:pPr>
-      <w:r>
-        <w:tab/>
-      </w:r>
-      <w:r>
-        <w:tab/>
-        <w:t>C</w:t>
-      </w:r>
-      <w:proofErr w:type="gramStart"/>
-      <w:r>
-        <w:t>:QuerySymbol</w:t>
-      </w:r>
-      <w:proofErr w:type="gramEnd"/>
-    </w:p>
-    <w:p>
-      <w:pPr>
-        <w:ind w:left="720"/>
-      </w:pPr>
-      <w:r>
-        <w:tab/>
-      </w:r>
-      <w:r>
-        <w:tab/>
-      </w:r>
-      <w:r>
-        <w:tab/>
-      </w:r>
-      <w:proofErr w:type="spellStart"/>
-      <w:proofErr w:type="gramStart"/>
-      <w:r>
-        <w:t>procName:</w:t>
-      </w:r>
-      <w:proofErr w:type="gramEnd"/>
-      <w:r>
-        <w:t>Attribute</w:t>
-      </w:r>
-      <w:proofErr w:type="spellEnd"/>
-    </w:p>
-    <w:p>
-      <w:pPr>
-        <w:ind w:left="720"/>
-      </w:pPr>
-      <w:r>
-        <w:tab/>
-      </w:r>
-      <w:r>
-        <w:tab/>
-        <w:t>V</w:t>
-      </w:r>
-      <w:proofErr w:type="gramStart"/>
-      <w:r>
-        <w:t>:QuerySymbol</w:t>
-      </w:r>
-      <w:proofErr w:type="gramEnd"/>
-    </w:p>
-    <w:p>
-      <w:pPr>
-        <w:ind w:left="720"/>
-      </w:pPr>
-      <w:r>
-        <w:tab/>
-      </w:r>
-      <w:r>
-        <w:tab/>
-      </w:r>
-      <w:r>
-        <w:tab/>
-      </w:r>
-      <w:proofErr w:type="spellStart"/>
-      <w:proofErr w:type="gramStart"/>
-      <w:r>
-        <w:t>varName:</w:t>
-      </w:r>
-      <w:proofErr w:type="gramEnd"/>
-      <w:r>
-        <w:t>Attribute</w:t>
-      </w:r>
-      <w:proofErr w:type="spellEnd"/>
-    </w:p>
-    <w:p>
-      <w:pPr>
-        <w:pStyle w:val="Heading3"/>
-      </w:pPr>
-      <w:r>
-        <w:t xml:space="preserve">Basic Query Evaluation </w:t>
-      </w:r>
-    </w:p>
-    <w:p>
-      <w:pPr>
-        <w:pStyle w:val="Heading4"/>
-      </w:pPr>
-      <w:r>
-        <w:t>Manage the temporary results</w:t>
-      </w:r>
-      <w:bookmarkEnd w:id="2"/>
-    </w:p>
-    <w:p>
-      <w:pPr>
-        <w:ind w:left="720"/>
-        <w:rPr>
-          <w:lang w:val="en-US" w:eastAsia="ja-JP"/>
-        </w:rPr>
-      </w:pPr>
-      <w:r>
-        <w:rPr>
-          <w:lang w:val="en-US" w:eastAsia="ja-JP"/>
-        </w:rPr>
-        <w:t xml:space="preserve">In the old version (CS3201), we don’t have a data structure to manage the temporary result. The temporary result will be create as a vector inside the </w:t>
-      </w:r>
-      <w:proofErr w:type="spellStart"/>
-      <w:r>
-        <w:rPr>
-          <w:lang w:val="en-US" w:eastAsia="ja-JP"/>
-        </w:rPr>
-        <w:t>QueryEvaluator</w:t>
-      </w:r>
-      <w:proofErr w:type="spellEnd"/>
-      <w:r>
-        <w:rPr>
-          <w:lang w:val="en-US" w:eastAsia="ja-JP"/>
-        </w:rPr>
-        <w:t xml:space="preserve">.  During the evaluation process, the vector will keep being updated until there is no more unsolved clause or an </w:t>
-      </w:r>
-      <w:proofErr w:type="spellStart"/>
-      <w:r>
-        <w:rPr>
-          <w:lang w:val="en-US" w:eastAsia="ja-JP"/>
-        </w:rPr>
-        <w:t>unsatisfiable</w:t>
-      </w:r>
-      <w:proofErr w:type="spellEnd"/>
-      <w:r>
-        <w:rPr>
-          <w:lang w:val="en-US" w:eastAsia="ja-JP"/>
-        </w:rPr>
-        <w:t xml:space="preserve"> clause is met. The </w:t>
-      </w:r>
-      <w:proofErr w:type="spellStart"/>
-      <w:r>
-        <w:rPr>
-          <w:lang w:val="en-US" w:eastAsia="ja-JP"/>
-        </w:rPr>
-        <w:t>QueryEvaluator</w:t>
-      </w:r>
-      <w:proofErr w:type="spellEnd"/>
-      <w:r>
-        <w:rPr>
-          <w:lang w:val="en-US" w:eastAsia="ja-JP"/>
-        </w:rPr>
-        <w:t xml:space="preserve"> will try to use the vector to update the final result, and destroy it after that.</w:t>
-      </w:r>
-    </w:p>
-    <w:p>
-      <w:pPr>
-        <w:ind w:left="720"/>
-        <w:rPr>
-          <w:lang w:val="en-US" w:eastAsia="ja-JP"/>
-        </w:rPr>
-      </w:pPr>
-      <w:r>
-        <w:rPr>
-          <w:lang w:val="en-US" w:eastAsia="ja-JP"/>
-        </w:rPr>
-        <w:lastRenderedPageBreak/>
+        <w:rPr>
+          <w:lang w:val="en-US" w:eastAsia="ja-JP"/>
+        </w:rPr>
+      </w:pPr>
+      <w:r>
+        <w:rPr>
+          <w:lang w:val="en-US" w:eastAsia="ja-JP"/>
+        </w:rPr>
         <w:t xml:space="preserve">However, this method has limitations since it does not allow to review the throw-away temporary results, which is difficult for programmers during debugging and updating the program. Moreover, as </w:t>
       </w:r>
       <w:proofErr w:type="spellStart"/>
@@ -1430,7 +2129,14 @@
         <w:rPr>
           <w:lang w:val="en-US" w:eastAsia="ja-JP"/>
         </w:rPr>
-        <w:t xml:space="preserve"> new one by checking for shared symbols. If there are symbols shared between an existed table and the new table, RM will merge those two table together. Otherwise, RM will do nothing. In this way, each symbol will be saved in only 1 table, and non-related symbols (symbols which are not used in same clause) will be kept in different tables. This approach will cut down time and space to maintain and extract data from RM.</w:t>
+        <w:t xml:space="preserve"> new one by checking for shared symbols. If there are symbols shared between an existed table and the new table, RM will merge those two table together. Otherwise, RM will do nothing. In this way, each symbol will be saved in only 1 </w:t>
+      </w:r>
+      <w:r>
+        <w:rPr>
+          <w:lang w:val="en-US" w:eastAsia="ja-JP"/>
+        </w:rPr>
+        <w:lastRenderedPageBreak/>
+        <w:t>table, and non-related symbols (symbols which are not used in same clause) will be kept in different tables. This approach will cut down time and space to maintain and extract data from RM.</w:t>
       </w:r>
       <w:r>
         <w:rPr>
@@ -1503,18 +2209,904 @@
         <w:t>4</w:t>
       </w:r>
       <w:r>
-        <w:t xml:space="preserve">M) for merging, where M is merging time of 2 rows. However, since the number of values in a row is usually small, we can safely assume that M&lt;&lt;P. Thus, the new approach will run faster than the old one.  </w:t>
-      </w:r>
+        <w:t>M) for merging, where M is merging time of 2 rows. However, since the number of values in a row is usually small, we can safely assume that M&lt;&lt;P. Thus, the new approach will run faster than the old one.</w:t>
+      </w:r>
+    </w:p>
+    <w:p>
+      <w:pPr>
+        <w:ind w:left="720"/>
+      </w:pPr>
+      <w:r>
+        <w:t xml:space="preserve">For example, supposed the evaluation of query (1) is now at pattern </w:t>
+      </w:r>
+      <w:proofErr w:type="gramStart"/>
+      <w:r>
+        <w:t>a(</w:t>
+      </w:r>
+      <w:proofErr w:type="gramEnd"/>
+      <w:r>
+        <w:t>_, _”2*y + 3”_). At that time, RM</w:t>
+      </w:r>
+      <w:r>
+        <w:t xml:space="preserve"> </w:t>
+      </w:r>
+      <w:r>
+        <w:t>contains 1 RT</w:t>
+      </w:r>
+    </w:p>
+    <w:tbl>
+      <w:tblPr>
+        <w:tblStyle w:val="TableGrid"/>
+        <w:tblW w:w="0" w:type="auto"/>
+        <w:tblInd w:w="720" w:type="dxa"/>
+        <w:tblLook w:val="04A0" w:firstRow="1" w:lastRow="0" w:firstColumn="1" w:lastColumn="0" w:noHBand="0" w:noVBand="1"/>
+      </w:tblPr>
+      <w:tblGrid>
+        <w:gridCol w:w="976"/>
+        <w:gridCol w:w="2410"/>
+        <w:gridCol w:w="2410"/>
+        <w:gridCol w:w="2500"/>
+      </w:tblGrid>
+      <w:tr>
+        <w:tc>
+          <w:tcPr>
+            <w:tcW w:w="976" w:type="dxa"/>
+          </w:tcPr>
+          <w:p>
+            <w:pPr>
+              <w:jc w:val="center"/>
+            </w:pPr>
+            <w:r>
+              <w:t>Id</w:t>
+            </w:r>
+          </w:p>
+        </w:tc>
+        <w:tc>
+          <w:tcPr>
+            <w:tcW w:w="2410" w:type="dxa"/>
+          </w:tcPr>
+          <w:p>
+            <w:pPr>
+              <w:jc w:val="center"/>
+            </w:pPr>
+            <w:r>
+              <w:t>w</w:t>
+            </w:r>
+          </w:p>
+        </w:tc>
+        <w:tc>
+          <w:tcPr>
+            <w:tcW w:w="2410" w:type="dxa"/>
+          </w:tcPr>
+          <w:p>
+            <w:pPr>
+              <w:jc w:val="center"/>
+            </w:pPr>
+            <w:r>
+              <w:t>a</w:t>
+            </w:r>
+          </w:p>
+        </w:tc>
+        <w:tc>
+          <w:tcPr>
+            <w:tcW w:w="2500" w:type="dxa"/>
+          </w:tcPr>
+          <w:p>
+            <w:pPr>
+              <w:jc w:val="center"/>
+            </w:pPr>
+            <w:r>
+              <w:t>v</w:t>
+            </w:r>
+          </w:p>
+        </w:tc>
+      </w:tr>
+      <w:tr>
+        <w:tc>
+          <w:tcPr>
+            <w:tcW w:w="976" w:type="dxa"/>
+          </w:tcPr>
+          <w:p>
+            <w:pPr>
+              <w:jc w:val="center"/>
+            </w:pPr>
+            <w:r>
+              <w:t>0</w:t>
+            </w:r>
+          </w:p>
+        </w:tc>
+        <w:tc>
+          <w:tcPr>
+            <w:tcW w:w="2410" w:type="dxa"/>
+          </w:tcPr>
+          <w:p>
+            <w:pPr>
+              <w:jc w:val="center"/>
+            </w:pPr>
+            <w:r>
+              <w:t>1</w:t>
+            </w:r>
+          </w:p>
+        </w:tc>
+        <w:tc>
+          <w:tcPr>
+            <w:tcW w:w="2410" w:type="dxa"/>
+          </w:tcPr>
+          <w:p>
+            <w:pPr>
+              <w:jc w:val="center"/>
+            </w:pPr>
+            <w:r>
+              <w:t>2</w:t>
+            </w:r>
+          </w:p>
+        </w:tc>
+        <w:tc>
+          <w:tcPr>
+            <w:tcW w:w="2500" w:type="dxa"/>
+          </w:tcPr>
+          <w:p>
+            <w:pPr>
+              <w:jc w:val="center"/>
+            </w:pPr>
+            <w:r>
+              <w:t>x</w:t>
+            </w:r>
+          </w:p>
+        </w:tc>
+      </w:tr>
+      <w:tr>
+        <w:tc>
+          <w:tcPr>
+            <w:tcW w:w="976" w:type="dxa"/>
+          </w:tcPr>
+          <w:p>
+            <w:pPr>
+              <w:jc w:val="center"/>
+            </w:pPr>
+            <w:r>
+              <w:t>1</w:t>
+            </w:r>
+          </w:p>
+        </w:tc>
+        <w:tc>
+          <w:tcPr>
+            <w:tcW w:w="2410" w:type="dxa"/>
+          </w:tcPr>
+          <w:p>
+            <w:pPr>
+              <w:jc w:val="center"/>
+            </w:pPr>
+            <w:r>
+              <w:t>1</w:t>
+            </w:r>
+          </w:p>
+        </w:tc>
+        <w:tc>
+          <w:tcPr>
+            <w:tcW w:w="2410" w:type="dxa"/>
+          </w:tcPr>
+          <w:p>
+            <w:pPr>
+              <w:jc w:val="center"/>
+            </w:pPr>
+            <w:r>
+              <w:t>4</w:t>
+            </w:r>
+          </w:p>
+        </w:tc>
+        <w:tc>
+          <w:tcPr>
+            <w:tcW w:w="2500" w:type="dxa"/>
+          </w:tcPr>
+          <w:p>
+            <w:pPr>
+              <w:jc w:val="center"/>
+            </w:pPr>
+            <w:r>
+              <w:t>t</w:t>
+            </w:r>
+          </w:p>
+        </w:tc>
+      </w:tr>
+      <w:tr>
+        <w:tc>
+          <w:tcPr>
+            <w:tcW w:w="976" w:type="dxa"/>
+          </w:tcPr>
+          <w:p>
+            <w:pPr>
+              <w:jc w:val="center"/>
+            </w:pPr>
+            <w:r>
+              <w:t>2</w:t>
+            </w:r>
+          </w:p>
+        </w:tc>
+        <w:tc>
+          <w:tcPr>
+            <w:tcW w:w="2410" w:type="dxa"/>
+          </w:tcPr>
+          <w:p>
+            <w:pPr>
+              <w:jc w:val="center"/>
+            </w:pPr>
+            <w:r>
+              <w:t>1</w:t>
+            </w:r>
+          </w:p>
+        </w:tc>
+        <w:tc>
+          <w:tcPr>
+            <w:tcW w:w="2410" w:type="dxa"/>
+          </w:tcPr>
+          <w:p>
+            <w:pPr>
+              <w:jc w:val="center"/>
+            </w:pPr>
+            <w:r>
+              <w:t>8</w:t>
+            </w:r>
+          </w:p>
+        </w:tc>
+        <w:tc>
+          <w:tcPr>
+            <w:tcW w:w="2500" w:type="dxa"/>
+          </w:tcPr>
+          <w:p>
+            <w:pPr>
+              <w:jc w:val="center"/>
+            </w:pPr>
+            <w:r>
+              <w:t>y</w:t>
+            </w:r>
+          </w:p>
+        </w:tc>
+      </w:tr>
+      <w:tr>
+        <w:tc>
+          <w:tcPr>
+            <w:tcW w:w="976" w:type="dxa"/>
+          </w:tcPr>
+          <w:p>
+            <w:pPr>
+              <w:jc w:val="center"/>
+            </w:pPr>
+            <w:r>
+              <w:t>3</w:t>
+            </w:r>
+          </w:p>
+        </w:tc>
+        <w:tc>
+          <w:tcPr>
+            <w:tcW w:w="2410" w:type="dxa"/>
+          </w:tcPr>
+          <w:p>
+            <w:pPr>
+              <w:jc w:val="center"/>
+            </w:pPr>
+            <w:r>
+              <w:t>3</w:t>
+            </w:r>
+          </w:p>
+        </w:tc>
+        <w:tc>
+          <w:tcPr>
+            <w:tcW w:w="2410" w:type="dxa"/>
+          </w:tcPr>
+          <w:p>
+            <w:pPr>
+              <w:jc w:val="center"/>
+            </w:pPr>
+            <w:r>
+              <w:t>4</w:t>
+            </w:r>
+          </w:p>
+        </w:tc>
+        <w:tc>
+          <w:tcPr>
+            <w:tcW w:w="2500" w:type="dxa"/>
+          </w:tcPr>
+          <w:p>
+            <w:pPr>
+              <w:jc w:val="center"/>
+            </w:pPr>
+            <w:r>
+              <w:t>t</w:t>
+            </w:r>
+          </w:p>
+        </w:tc>
+      </w:tr>
+      <w:tr>
+        <w:tc>
+          <w:tcPr>
+            <w:tcW w:w="976" w:type="dxa"/>
+          </w:tcPr>
+          <w:p>
+            <w:pPr>
+              <w:jc w:val="center"/>
+            </w:pPr>
+            <w:r>
+              <w:t>4</w:t>
+            </w:r>
+          </w:p>
+        </w:tc>
+        <w:tc>
+          <w:tcPr>
+            <w:tcW w:w="2410" w:type="dxa"/>
+          </w:tcPr>
+          <w:p>
+            <w:pPr>
+              <w:jc w:val="center"/>
+            </w:pPr>
+            <w:r>
+              <w:t>3</w:t>
+            </w:r>
+          </w:p>
+        </w:tc>
+        <w:tc>
+          <w:tcPr>
+            <w:tcW w:w="2410" w:type="dxa"/>
+          </w:tcPr>
+          <w:p>
+            <w:pPr>
+              <w:jc w:val="center"/>
+            </w:pPr>
+            <w:r>
+              <w:t>8</w:t>
+            </w:r>
+          </w:p>
+        </w:tc>
+        <w:tc>
+          <w:tcPr>
+            <w:tcW w:w="2500" w:type="dxa"/>
+          </w:tcPr>
+          <w:p>
+            <w:pPr>
+              <w:jc w:val="center"/>
+            </w:pPr>
+            <w:r>
+              <w:t>y</w:t>
+            </w:r>
+          </w:p>
+        </w:tc>
+      </w:tr>
+      <w:tr>
+        <w:tc>
+          <w:tcPr>
+            <w:tcW w:w="976" w:type="dxa"/>
+          </w:tcPr>
+          <w:p>
+            <w:pPr>
+              <w:jc w:val="center"/>
+            </w:pPr>
+            <w:r>
+              <w:t>5</w:t>
+            </w:r>
+          </w:p>
+        </w:tc>
+        <w:tc>
+          <w:tcPr>
+            <w:tcW w:w="2410" w:type="dxa"/>
+          </w:tcPr>
+          <w:p>
+            <w:pPr>
+              <w:jc w:val="center"/>
+            </w:pPr>
+            <w:r>
+              <w:t>5</w:t>
+            </w:r>
+          </w:p>
+        </w:tc>
+        <w:tc>
+          <w:tcPr>
+            <w:tcW w:w="2410" w:type="dxa"/>
+          </w:tcPr>
+          <w:p>
+            <w:pPr>
+              <w:jc w:val="center"/>
+            </w:pPr>
+            <w:r>
+              <w:t>8</w:t>
+            </w:r>
+          </w:p>
+        </w:tc>
+        <w:tc>
+          <w:tcPr>
+            <w:tcW w:w="2500" w:type="dxa"/>
+          </w:tcPr>
+          <w:p>
+            <w:pPr>
+              <w:jc w:val="center"/>
+            </w:pPr>
+            <w:r>
+              <w:t>y</w:t>
+            </w:r>
+          </w:p>
+        </w:tc>
+      </w:tr>
+    </w:tbl>
+    <w:p>
+      <w:pPr>
+        <w:ind w:left="720"/>
+      </w:pPr>
+    </w:p>
+    <w:p>
+      <w:pPr>
+        <w:ind w:left="720"/>
+      </w:pPr>
+      <w:r>
+        <w:t>To solve the clause, QE asks RM to extract value of symbol “a”. RM will return a table:</w:t>
+      </w:r>
+    </w:p>
+    <w:tbl>
+      <w:tblPr>
+        <w:tblStyle w:val="TableGrid"/>
+        <w:tblW w:w="0" w:type="auto"/>
+        <w:tblInd w:w="720" w:type="dxa"/>
+        <w:tblLook w:val="04A0" w:firstRow="1" w:lastRow="0" w:firstColumn="1" w:lastColumn="0" w:noHBand="0" w:noVBand="1"/>
+      </w:tblPr>
+      <w:tblGrid>
+        <w:gridCol w:w="976"/>
+        <w:gridCol w:w="2410"/>
+      </w:tblGrid>
+      <w:tr>
+        <w:tc>
+          <w:tcPr>
+            <w:tcW w:w="976" w:type="dxa"/>
+          </w:tcPr>
+          <w:p>
+            <w:pPr>
+              <w:jc w:val="center"/>
+            </w:pPr>
+            <w:r>
+              <w:t>Id</w:t>
+            </w:r>
+          </w:p>
+        </w:tc>
+        <w:tc>
+          <w:tcPr>
+            <w:tcW w:w="2410" w:type="dxa"/>
+          </w:tcPr>
+          <w:p>
+            <w:pPr>
+              <w:jc w:val="center"/>
+            </w:pPr>
+            <w:r>
+              <w:t>a</w:t>
+            </w:r>
+          </w:p>
+        </w:tc>
+      </w:tr>
+      <w:tr>
+        <w:tc>
+          <w:tcPr>
+            <w:tcW w:w="976" w:type="dxa"/>
+          </w:tcPr>
+          <w:p>
+            <w:pPr>
+              <w:jc w:val="center"/>
+            </w:pPr>
+            <w:r>
+              <w:t>0</w:t>
+            </w:r>
+          </w:p>
+        </w:tc>
+        <w:tc>
+          <w:tcPr>
+            <w:tcW w:w="2410" w:type="dxa"/>
+          </w:tcPr>
+          <w:p>
+            <w:pPr>
+              <w:jc w:val="center"/>
+            </w:pPr>
+            <w:r>
+              <w:t>2</w:t>
+            </w:r>
+          </w:p>
+        </w:tc>
+      </w:tr>
+      <w:tr>
+        <w:tc>
+          <w:tcPr>
+            <w:tcW w:w="976" w:type="dxa"/>
+          </w:tcPr>
+          <w:p>
+            <w:pPr>
+              <w:jc w:val="center"/>
+            </w:pPr>
+            <w:r>
+              <w:t>1</w:t>
+            </w:r>
+          </w:p>
+        </w:tc>
+        <w:tc>
+          <w:tcPr>
+            <w:tcW w:w="2410" w:type="dxa"/>
+          </w:tcPr>
+          <w:p>
+            <w:pPr>
+              <w:jc w:val="center"/>
+            </w:pPr>
+            <w:r>
+              <w:t>4</w:t>
+            </w:r>
+          </w:p>
+        </w:tc>
+      </w:tr>
+      <w:tr>
+        <w:tc>
+          <w:tcPr>
+            <w:tcW w:w="976" w:type="dxa"/>
+          </w:tcPr>
+          <w:p>
+            <w:pPr>
+              <w:jc w:val="center"/>
+            </w:pPr>
+            <w:r>
+              <w:t>2</w:t>
+            </w:r>
+          </w:p>
+        </w:tc>
+        <w:tc>
+          <w:tcPr>
+            <w:tcW w:w="2410" w:type="dxa"/>
+          </w:tcPr>
+          <w:p>
+            <w:pPr>
+              <w:jc w:val="center"/>
+            </w:pPr>
+            <w:r>
+              <w:t>8</w:t>
+            </w:r>
+          </w:p>
+        </w:tc>
+      </w:tr>
+    </w:tbl>
+    <w:p>
+      <w:pPr>
+        <w:ind w:left="720"/>
+      </w:pPr>
+    </w:p>
+    <w:p>
+      <w:pPr>
+        <w:ind w:left="720"/>
+      </w:pPr>
+      <w:r>
+        <w:t>After evaluation, the table now contains only data satisfying the clause</w:t>
+      </w:r>
+    </w:p>
+    <w:tbl>
+      <w:tblPr>
+        <w:tblStyle w:val="TableGrid"/>
+        <w:tblW w:w="0" w:type="auto"/>
+        <w:tblInd w:w="720" w:type="dxa"/>
+        <w:tblLook w:val="04A0" w:firstRow="1" w:lastRow="0" w:firstColumn="1" w:lastColumn="0" w:noHBand="0" w:noVBand="1"/>
+      </w:tblPr>
+      <w:tblGrid>
+        <w:gridCol w:w="976"/>
+        <w:gridCol w:w="2410"/>
+      </w:tblGrid>
+      <w:tr>
+        <w:tc>
+          <w:tcPr>
+            <w:tcW w:w="976" w:type="dxa"/>
+          </w:tcPr>
+          <w:p>
+            <w:pPr>
+              <w:jc w:val="center"/>
+            </w:pPr>
+            <w:r>
+              <w:t>Id</w:t>
+            </w:r>
+          </w:p>
+        </w:tc>
+        <w:tc>
+          <w:tcPr>
+            <w:tcW w:w="2410" w:type="dxa"/>
+          </w:tcPr>
+          <w:p>
+            <w:pPr>
+              <w:jc w:val="center"/>
+            </w:pPr>
+            <w:r>
+              <w:t>a</w:t>
+            </w:r>
+          </w:p>
+        </w:tc>
+      </w:tr>
+      <w:tr>
+        <w:tc>
+          <w:tcPr>
+            <w:tcW w:w="976" w:type="dxa"/>
+          </w:tcPr>
+          <w:p>
+            <w:pPr>
+              <w:jc w:val="center"/>
+            </w:pPr>
+            <w:r>
+              <w:t>0</w:t>
+            </w:r>
+          </w:p>
+        </w:tc>
+        <w:tc>
+          <w:tcPr>
+            <w:tcW w:w="2410" w:type="dxa"/>
+          </w:tcPr>
+          <w:p>
+            <w:pPr>
+              <w:jc w:val="center"/>
+            </w:pPr>
+            <w:r>
+              <w:t>8</w:t>
+            </w:r>
+          </w:p>
+        </w:tc>
+      </w:tr>
+    </w:tbl>
+    <w:p>
+      <w:pPr>
+        <w:ind w:left="720"/>
+      </w:pPr>
+    </w:p>
+    <w:p>
+      <w:pPr>
+        <w:ind w:left="720"/>
+      </w:pPr>
+      <w:r>
+        <w:t>The QE then asks the RM to insert this new table into its table list. RM must merge the existed table with this new one. The table below is the merged table:</w:t>
+      </w:r>
+    </w:p>
+    <w:tbl>
+      <w:tblPr>
+        <w:tblStyle w:val="TableGrid"/>
+        <w:tblW w:w="0" w:type="auto"/>
+        <w:tblInd w:w="720" w:type="dxa"/>
+        <w:tblLook w:val="04A0" w:firstRow="1" w:lastRow="0" w:firstColumn="1" w:lastColumn="0" w:noHBand="0" w:noVBand="1"/>
+      </w:tblPr>
+      <w:tblGrid>
+        <w:gridCol w:w="976"/>
+        <w:gridCol w:w="2410"/>
+        <w:gridCol w:w="2410"/>
+        <w:gridCol w:w="2500"/>
+      </w:tblGrid>
+      <w:tr>
+        <w:tc>
+          <w:tcPr>
+            <w:tcW w:w="976" w:type="dxa"/>
+          </w:tcPr>
+          <w:p>
+            <w:pPr>
+              <w:jc w:val="center"/>
+            </w:pPr>
+            <w:r>
+              <w:t>Id</w:t>
+            </w:r>
+          </w:p>
+        </w:tc>
+        <w:tc>
+          <w:tcPr>
+            <w:tcW w:w="2410" w:type="dxa"/>
+          </w:tcPr>
+          <w:p>
+            <w:pPr>
+              <w:jc w:val="center"/>
+            </w:pPr>
+            <w:r>
+              <w:t>w</w:t>
+            </w:r>
+          </w:p>
+        </w:tc>
+        <w:tc>
+          <w:tcPr>
+            <w:tcW w:w="2410" w:type="dxa"/>
+          </w:tcPr>
+          <w:p>
+            <w:pPr>
+              <w:jc w:val="center"/>
+            </w:pPr>
+            <w:r>
+              <w:t>a</w:t>
+            </w:r>
+          </w:p>
+        </w:tc>
+        <w:tc>
+          <w:tcPr>
+            <w:tcW w:w="2500" w:type="dxa"/>
+          </w:tcPr>
+          <w:p>
+            <w:pPr>
+              <w:jc w:val="center"/>
+            </w:pPr>
+            <w:r>
+              <w:t>v</w:t>
+            </w:r>
+          </w:p>
+        </w:tc>
+      </w:tr>
+      <w:tr>
+        <w:tc>
+          <w:tcPr>
+            <w:tcW w:w="976" w:type="dxa"/>
+          </w:tcPr>
+          <w:p>
+            <w:pPr>
+              <w:jc w:val="center"/>
+            </w:pPr>
+            <w:r>
+              <w:t>0</w:t>
+            </w:r>
+          </w:p>
+        </w:tc>
+        <w:tc>
+          <w:tcPr>
+            <w:tcW w:w="2410" w:type="dxa"/>
+          </w:tcPr>
+          <w:p>
+            <w:pPr>
+              <w:jc w:val="center"/>
+            </w:pPr>
+            <w:r>
+              <w:t>1</w:t>
+            </w:r>
+          </w:p>
+        </w:tc>
+        <w:tc>
+          <w:tcPr>
+            <w:tcW w:w="2410" w:type="dxa"/>
+          </w:tcPr>
+          <w:p>
+            <w:pPr>
+              <w:jc w:val="center"/>
+            </w:pPr>
+            <w:r>
+              <w:t>8</w:t>
+            </w:r>
+          </w:p>
+        </w:tc>
+        <w:tc>
+          <w:tcPr>
+            <w:tcW w:w="2500" w:type="dxa"/>
+          </w:tcPr>
+          <w:p>
+            <w:pPr>
+              <w:jc w:val="center"/>
+            </w:pPr>
+            <w:r>
+              <w:t>y</w:t>
+            </w:r>
+          </w:p>
+        </w:tc>
+      </w:tr>
+      <w:tr>
+        <w:tc>
+          <w:tcPr>
+            <w:tcW w:w="976" w:type="dxa"/>
+          </w:tcPr>
+          <w:p>
+            <w:pPr>
+              <w:jc w:val="center"/>
+            </w:pPr>
+            <w:r>
+              <w:t>1</w:t>
+            </w:r>
+          </w:p>
+        </w:tc>
+        <w:tc>
+          <w:tcPr>
+            <w:tcW w:w="2410" w:type="dxa"/>
+          </w:tcPr>
+          <w:p>
+            <w:pPr>
+              <w:jc w:val="center"/>
+            </w:pPr>
+            <w:r>
+              <w:t>3</w:t>
+            </w:r>
+          </w:p>
+        </w:tc>
+        <w:tc>
+          <w:tcPr>
+            <w:tcW w:w="2410" w:type="dxa"/>
+          </w:tcPr>
+          <w:p>
+            <w:pPr>
+              <w:jc w:val="center"/>
+            </w:pPr>
+            <w:r>
+              <w:t>8</w:t>
+            </w:r>
+          </w:p>
+        </w:tc>
+        <w:tc>
+          <w:tcPr>
+            <w:tcW w:w="2500" w:type="dxa"/>
+          </w:tcPr>
+          <w:p>
+            <w:pPr>
+              <w:jc w:val="center"/>
+            </w:pPr>
+            <w:r>
+              <w:t>y</w:t>
+            </w:r>
+          </w:p>
+        </w:tc>
+      </w:tr>
+      <w:tr>
+        <w:tc>
+          <w:tcPr>
+            <w:tcW w:w="976" w:type="dxa"/>
+          </w:tcPr>
+          <w:p>
+            <w:pPr>
+              <w:jc w:val="center"/>
+            </w:pPr>
+            <w:r>
+              <w:t>2</w:t>
+            </w:r>
+          </w:p>
+        </w:tc>
+        <w:tc>
+          <w:tcPr>
+            <w:tcW w:w="2410" w:type="dxa"/>
+          </w:tcPr>
+          <w:p>
+            <w:pPr>
+              <w:jc w:val="center"/>
+            </w:pPr>
+            <w:r>
+              <w:t>5</w:t>
+            </w:r>
+          </w:p>
+        </w:tc>
+        <w:tc>
+          <w:tcPr>
+            <w:tcW w:w="2410" w:type="dxa"/>
+          </w:tcPr>
+          <w:p>
+            <w:pPr>
+              <w:jc w:val="center"/>
+            </w:pPr>
+            <w:r>
+              <w:t>8</w:t>
+            </w:r>
+          </w:p>
+        </w:tc>
+        <w:tc>
+          <w:tcPr>
+            <w:tcW w:w="2500" w:type="dxa"/>
+          </w:tcPr>
+          <w:p>
+            <w:pPr>
+              <w:jc w:val="center"/>
+            </w:pPr>
+            <w:r>
+              <w:t>y</w:t>
+            </w:r>
+          </w:p>
+        </w:tc>
+      </w:tr>
+    </w:tbl>
+    <w:p>
+      <w:pPr>
+        <w:ind w:left="720"/>
+      </w:pPr>
+    </w:p>
+    <w:p>
+      <w:pPr>
+        <w:ind w:left="720"/>
+      </w:pPr>
     </w:p>
     <w:p>
       <w:pPr>
         <w:pStyle w:val="Heading3"/>
       </w:pPr>
-      <w:bookmarkStart w:id="3" w:name="_Toc403471870"/>
-      <w:r>
+      <w:bookmarkStart w:id="2" w:name="_Toc403471870"/>
+      <w:r>
+        <w:lastRenderedPageBreak/>
         <w:t>Optimiz</w:t>
       </w:r>
-      <w:bookmarkEnd w:id="3"/>
+      <w:bookmarkEnd w:id="2"/>
       <w:r>
         <w:t>ation</w:t>
       </w:r>
@@ -1632,79 +3224,538 @@
         <w:rPr>
           <w:lang w:val="en-US" w:eastAsia="ja-JP"/>
         </w:rPr>
+        <w:t xml:space="preserve">For the example query, without optimization, the order of the </w:t>
+      </w:r>
+      <w:proofErr w:type="spellStart"/>
+      <w:r>
+        <w:rPr>
+          <w:lang w:val="en-US" w:eastAsia="ja-JP"/>
+        </w:rPr>
+        <w:t>QueryTree’s</w:t>
+      </w:r>
+      <w:proofErr w:type="spellEnd"/>
+      <w:r>
+        <w:rPr>
+          <w:lang w:val="en-US" w:eastAsia="ja-JP"/>
+        </w:rPr>
+        <w:t xml:space="preserve"> claus</w:t>
+      </w:r>
+      <w:r>
+        <w:rPr>
+          <w:lang w:val="en-US" w:eastAsia="ja-JP"/>
+        </w:rPr>
+        <w:t>e nodes is shown in part 6.1.1 (such-that -&gt; such-that -&gt; pattern -&gt; with)</w:t>
+      </w:r>
+    </w:p>
+    <w:p>
+      <w:pPr>
+        <w:rPr>
+          <w:lang w:val="en-US" w:eastAsia="ja-JP"/>
+        </w:rPr>
+      </w:pPr>
+      <w:r>
+        <w:rPr>
+          <w:lang w:val="en-US" w:eastAsia="ja-JP"/>
+        </w:rPr>
+        <w:t>After optimization, the order will look like this:</w:t>
+      </w:r>
+    </w:p>
+    <w:p>
+      <w:pPr>
+        <w:rPr>
+          <w:lang w:val="en-US" w:eastAsia="ja-JP"/>
+        </w:rPr>
+      </w:pPr>
+      <w:r>
+        <w:rPr>
+          <w:lang w:val="en-US" w:eastAsia="ja-JP"/>
+        </w:rPr>
+        <w:tab/>
+        <w:t>Pattern -&gt; with -&gt; such-that -&gt; such-that</w:t>
+      </w:r>
+    </w:p>
+    <w:p>
+      <w:pPr>
+        <w:rPr>
+          <w:lang w:val="en-US" w:eastAsia="ja-JP"/>
+        </w:rPr>
+      </w:pPr>
+      <w:r>
+        <w:rPr>
+          <w:lang w:val="en-US" w:eastAsia="ja-JP"/>
+        </w:rPr>
+        <w:t>The pattern clause, while having low ranking for its type, is placed at first since it only contains 1 query symbol. For the rest ones, each of them uses 2 query symbols, thus the order is mainly based on their types.</w:t>
+      </w:r>
+    </w:p>
+    <w:p>
+      <w:pPr>
+        <w:pStyle w:val="Heading3"/>
+      </w:pPr>
+      <w:r>
+        <w:t>D</w:t>
+      </w:r>
+      <w:r>
+        <w:t>esign Decisions</w:t>
+      </w:r>
+    </w:p>
+    <w:p>
+      <w:pPr>
+        <w:pStyle w:val="ListParagraph"/>
+        <w:numPr>
+          <w:ilvl w:val="0"/>
+          <w:numId w:val="5"/>
+        </w:numPr>
+        <w:rPr>
+          <w:lang w:val="en-US" w:eastAsia="ja-JP"/>
+        </w:rPr>
+      </w:pPr>
+      <w:proofErr w:type="spellStart"/>
+      <w:r>
+        <w:rPr>
+          <w:lang w:val="en-US" w:eastAsia="ja-JP"/>
+        </w:rPr>
+        <w:t>QueryRepresentator</w:t>
+      </w:r>
+      <w:proofErr w:type="spellEnd"/>
+      <w:r>
+        <w:rPr>
+          <w:lang w:val="en-US" w:eastAsia="ja-JP"/>
+        </w:rPr>
+        <w:t>:</w:t>
+      </w:r>
+    </w:p>
+    <w:p>
+      <w:pPr>
+        <w:pStyle w:val="ListParagraph"/>
+        <w:numPr>
+          <w:ilvl w:val="1"/>
+          <w:numId w:val="5"/>
+        </w:numPr>
+        <w:rPr>
+          <w:lang w:val="en-US" w:eastAsia="ja-JP"/>
+        </w:rPr>
+      </w:pPr>
+      <w:proofErr w:type="spellStart"/>
+      <w:r>
+        <w:rPr>
+          <w:lang w:val="en-US" w:eastAsia="ja-JP"/>
+        </w:rPr>
+        <w:t>SymbolTable</w:t>
+      </w:r>
+      <w:proofErr w:type="spellEnd"/>
+      <w:r>
+        <w:rPr>
+          <w:lang w:val="en-US" w:eastAsia="ja-JP"/>
+        </w:rPr>
+        <w:t>:</w:t>
+      </w:r>
+      <w:bookmarkStart w:id="3" w:name="_GoBack"/>
+      <w:bookmarkEnd w:id="3"/>
+    </w:p>
+    <w:p>
+      <w:pPr>
+        <w:pStyle w:val="ListParagraph"/>
+        <w:numPr>
+          <w:ilvl w:val="1"/>
+          <w:numId w:val="5"/>
+        </w:numPr>
+        <w:rPr>
+          <w:lang w:val="en-US" w:eastAsia="ja-JP"/>
+        </w:rPr>
+      </w:pPr>
+      <w:proofErr w:type="spellStart"/>
+      <w:r>
+        <w:rPr>
+          <w:lang w:val="en-US" w:eastAsia="ja-JP"/>
+        </w:rPr>
+        <w:t>QueryTree</w:t>
+      </w:r>
+      <w:proofErr w:type="spellEnd"/>
+    </w:p>
+    <w:p>
+      <w:pPr>
+        <w:ind w:left="720"/>
+        <w:rPr>
+          <w:lang w:val="en-US" w:eastAsia="ja-JP"/>
+        </w:rPr>
+      </w:pPr>
+      <w:r>
+        <w:rPr>
+          <w:lang w:val="en-US" w:eastAsia="ja-JP"/>
+        </w:rPr>
+        <w:t>Inherits from the parent class Tree, which is also used for building AST. By using the same data structure, we can compare 2 trees easier, which is used in solving pattern clause</w:t>
+      </w:r>
+    </w:p>
+    <w:p>
+      <w:pPr>
+        <w:pStyle w:val="ListParagraph"/>
+        <w:numPr>
+          <w:ilvl w:val="0"/>
+          <w:numId w:val="5"/>
+        </w:numPr>
+        <w:rPr>
+          <w:lang w:val="en-US" w:eastAsia="ja-JP"/>
+        </w:rPr>
+      </w:pPr>
+      <w:proofErr w:type="spellStart"/>
+      <w:r>
+        <w:rPr>
+          <w:lang w:val="en-US" w:eastAsia="ja-JP"/>
+        </w:rPr>
+        <w:t>QueryOptimizer</w:t>
+      </w:r>
+      <w:proofErr w:type="spellEnd"/>
+      <w:r>
+        <w:rPr>
+          <w:lang w:val="en-US" w:eastAsia="ja-JP"/>
+        </w:rPr>
+        <w:t>:</w:t>
+      </w:r>
+    </w:p>
+    <w:p>
+      <w:pPr>
+        <w:pStyle w:val="ListParagraph"/>
+        <w:rPr>
+          <w:lang w:val="en-US" w:eastAsia="ja-JP"/>
+        </w:rPr>
+      </w:pPr>
+      <w:r>
+        <w:rPr>
+          <w:lang w:val="en-US" w:eastAsia="ja-JP"/>
+        </w:rPr>
+        <w:t xml:space="preserve">No data structure. The data is taken from </w:t>
+      </w:r>
+      <w:proofErr w:type="spellStart"/>
+      <w:r>
+        <w:rPr>
+          <w:lang w:val="en-US" w:eastAsia="ja-JP"/>
+        </w:rPr>
+        <w:t>QueryPreprocessor</w:t>
+      </w:r>
+      <w:proofErr w:type="spellEnd"/>
+      <w:r>
+        <w:rPr>
+          <w:lang w:val="en-US" w:eastAsia="ja-JP"/>
+        </w:rPr>
+        <w:t xml:space="preserve"> after validation. There are 2 main functions in QO:</w:t>
+      </w:r>
+    </w:p>
+    <w:p>
+      <w:pPr>
+        <w:pStyle w:val="ListParagraph"/>
+        <w:numPr>
+          <w:ilvl w:val="0"/>
+          <w:numId w:val="3"/>
+        </w:numPr>
+        <w:rPr>
+          <w:lang w:val="en-US" w:eastAsia="ja-JP"/>
+        </w:rPr>
+      </w:pPr>
+      <w:proofErr w:type="spellStart"/>
+      <w:proofErr w:type="gramStart"/>
+      <w:r>
+        <w:rPr>
+          <w:lang w:val="en-US" w:eastAsia="ja-JP"/>
+        </w:rPr>
+        <w:t>RankTree</w:t>
+      </w:r>
+      <w:proofErr w:type="spellEnd"/>
+      <w:r>
+        <w:rPr>
+          <w:lang w:val="en-US" w:eastAsia="ja-JP"/>
+        </w:rPr>
+        <w:t>(</w:t>
+      </w:r>
+      <w:proofErr w:type="gramEnd"/>
+      <w:r>
+        <w:rPr>
+          <w:lang w:val="en-US" w:eastAsia="ja-JP"/>
+        </w:rPr>
+        <w:t>): give a ranking score to any clause node met during travelling the tree. The method applies depth first search.</w:t>
+      </w:r>
+    </w:p>
+    <w:p>
+      <w:pPr>
+        <w:pStyle w:val="ListParagraph"/>
+        <w:numPr>
+          <w:ilvl w:val="0"/>
+          <w:numId w:val="3"/>
+        </w:numPr>
+        <w:rPr>
+          <w:lang w:val="en-US" w:eastAsia="ja-JP"/>
+        </w:rPr>
+      </w:pPr>
+      <w:proofErr w:type="spellStart"/>
+      <w:proofErr w:type="gramStart"/>
+      <w:r>
+        <w:rPr>
+          <w:lang w:val="en-US" w:eastAsia="ja-JP"/>
+        </w:rPr>
+        <w:t>SortTree</w:t>
+      </w:r>
+      <w:proofErr w:type="spellEnd"/>
+      <w:r>
+        <w:rPr>
+          <w:lang w:val="en-US" w:eastAsia="ja-JP"/>
+        </w:rPr>
+        <w:t>(</w:t>
+      </w:r>
+      <w:proofErr w:type="gramEnd"/>
+      <w:r>
+        <w:rPr>
+          <w:lang w:val="en-US" w:eastAsia="ja-JP"/>
+        </w:rPr>
+        <w:t>): based on the rankings, QO will sort the clauses node from high ranking to lower ones. The method uses merge sort for sorting.</w:t>
+      </w:r>
+    </w:p>
+    <w:p>
+      <w:pPr>
+        <w:pStyle w:val="ListParagraph"/>
+        <w:numPr>
+          <w:ilvl w:val="0"/>
+          <w:numId w:val="5"/>
+        </w:numPr>
+        <w:rPr>
+          <w:lang w:val="en-US" w:eastAsia="ja-JP"/>
+        </w:rPr>
+      </w:pPr>
+      <w:proofErr w:type="spellStart"/>
+      <w:r>
+        <w:rPr>
+          <w:lang w:val="en-US" w:eastAsia="ja-JP"/>
+        </w:rPr>
+        <w:t>QueryEvaluator</w:t>
+      </w:r>
+      <w:proofErr w:type="spellEnd"/>
+      <w:r>
+        <w:rPr>
+          <w:lang w:val="en-US" w:eastAsia="ja-JP"/>
+        </w:rPr>
+        <w:t>:</w:t>
+      </w:r>
+    </w:p>
+    <w:p>
+      <w:pPr>
+        <w:pStyle w:val="ListParagraph"/>
+        <w:rPr>
+          <w:lang w:val="en-US" w:eastAsia="ja-JP"/>
+        </w:rPr>
+      </w:pPr>
+      <w:r>
+        <w:rPr>
+          <w:lang w:val="en-US" w:eastAsia="ja-JP"/>
+        </w:rPr>
+        <w:t xml:space="preserve">Not much change from the old version. </w:t>
+      </w:r>
+    </w:p>
+    <w:p>
+      <w:pPr>
+        <w:pStyle w:val="ListParagraph"/>
+        <w:numPr>
+          <w:ilvl w:val="0"/>
+          <w:numId w:val="5"/>
+        </w:numPr>
+        <w:rPr>
+          <w:lang w:val="en-US" w:eastAsia="ja-JP"/>
+        </w:rPr>
+      </w:pPr>
+      <w:proofErr w:type="spellStart"/>
+      <w:r>
+        <w:rPr>
+          <w:lang w:val="en-US" w:eastAsia="ja-JP"/>
+        </w:rPr>
+        <w:t>ResultTable</w:t>
+      </w:r>
+      <w:proofErr w:type="spellEnd"/>
+      <w:r>
+        <w:rPr>
+          <w:lang w:val="en-US" w:eastAsia="ja-JP"/>
+        </w:rPr>
+        <w:t xml:space="preserve"> and </w:t>
+      </w:r>
+      <w:proofErr w:type="spellStart"/>
+      <w:r>
+        <w:rPr>
+          <w:lang w:val="en-US" w:eastAsia="ja-JP"/>
+        </w:rPr>
+        <w:t>ResultManager</w:t>
+      </w:r>
+      <w:proofErr w:type="spellEnd"/>
+      <w:r>
+        <w:rPr>
+          <w:lang w:val="en-US" w:eastAsia="ja-JP"/>
+        </w:rPr>
+        <w:t>:</w:t>
+      </w:r>
+    </w:p>
+    <w:p>
+      <w:pPr>
+        <w:pStyle w:val="ListParagraph"/>
+        <w:numPr>
+          <w:ilvl w:val="1"/>
+          <w:numId w:val="5"/>
+        </w:numPr>
+        <w:rPr>
+          <w:lang w:val="en-US" w:eastAsia="ja-JP"/>
+        </w:rPr>
+      </w:pPr>
+      <w:r>
+        <w:rPr>
+          <w:lang w:val="en-US" w:eastAsia="ja-JP"/>
+        </w:rPr>
+        <w:t xml:space="preserve"> </w:t>
+      </w:r>
+      <w:proofErr w:type="spellStart"/>
+      <w:r>
+        <w:rPr>
+          <w:lang w:val="en-US" w:eastAsia="ja-JP"/>
+        </w:rPr>
+        <w:t>ResultTable</w:t>
+      </w:r>
+      <w:proofErr w:type="spellEnd"/>
+      <w:r>
+        <w:rPr>
+          <w:lang w:val="en-US" w:eastAsia="ja-JP"/>
+        </w:rPr>
+        <w:t>:</w:t>
+      </w:r>
+    </w:p>
+    <w:p>
+      <w:pPr>
+        <w:ind w:left="720"/>
+        <w:rPr>
+          <w:lang w:val="en-US" w:eastAsia="ja-JP"/>
+        </w:rPr>
+      </w:pPr>
+      <w:r>
+        <w:rPr>
+          <w:lang w:val="en-US" w:eastAsia="ja-JP"/>
+        </w:rPr>
+        <w:t xml:space="preserve">Save a list of temporary results in a table form. It provides basic methods to insert/ get/ delete data of the table, and one more method call </w:t>
+      </w:r>
+      <w:proofErr w:type="spellStart"/>
+      <w:proofErr w:type="gramStart"/>
+      <w:r>
+        <w:rPr>
+          <w:rFonts w:ascii="Courier New" w:hAnsi="Courier New" w:cs="Courier New"/>
+          <w:lang w:val="en-US" w:eastAsia="ja-JP"/>
+        </w:rPr>
+        <w:t>extractTable</w:t>
+      </w:r>
+      <w:proofErr w:type="spellEnd"/>
+      <w:r>
+        <w:rPr>
+          <w:rFonts w:ascii="Courier New" w:hAnsi="Courier New" w:cs="Courier New"/>
+          <w:lang w:val="en-US" w:eastAsia="ja-JP"/>
+        </w:rPr>
+        <w:t>(</w:t>
+      </w:r>
+      <w:proofErr w:type="gramEnd"/>
+      <w:r>
+        <w:rPr>
+          <w:rFonts w:ascii="Courier New" w:hAnsi="Courier New" w:cs="Courier New"/>
+          <w:lang w:val="en-US" w:eastAsia="ja-JP"/>
+        </w:rPr>
+        <w:t>vector&lt;string&gt;</w:t>
+      </w:r>
+      <w:r>
+        <w:rPr>
+          <w:rFonts w:ascii="Courier New" w:hAnsi="Courier New" w:cs="Courier New"/>
+          <w:lang w:val="en-US" w:eastAsia="ja-JP"/>
+        </w:rPr>
+        <w:t xml:space="preserve"> symbols</w:t>
+      </w:r>
+      <w:r>
+        <w:rPr>
+          <w:rFonts w:ascii="Courier New" w:hAnsi="Courier New" w:cs="Courier New"/>
+          <w:lang w:val="en-US" w:eastAsia="ja-JP"/>
+        </w:rPr>
+        <w:t>)</w:t>
+      </w:r>
+      <w:r>
+        <w:rPr>
+          <w:rFonts w:ascii="Courier New" w:hAnsi="Courier New" w:cs="Courier New"/>
+          <w:lang w:val="en-US" w:eastAsia="ja-JP"/>
+        </w:rPr>
+        <w:t xml:space="preserve"> </w:t>
+      </w:r>
+      <w:r>
+        <w:rPr>
+          <w:rFonts w:cs="Courier New"/>
+          <w:lang w:val="en-US" w:eastAsia="ja-JP"/>
+        </w:rPr>
+        <w:t>to  extract data of symbols in the input.</w:t>
+      </w:r>
+    </w:p>
+    <w:p>
+      <w:pPr>
+        <w:pStyle w:val="ListParagraph"/>
+        <w:numPr>
+          <w:ilvl w:val="1"/>
+          <w:numId w:val="5"/>
+        </w:numPr>
+        <w:rPr>
+          <w:lang w:val="en-US" w:eastAsia="ja-JP"/>
+        </w:rPr>
+      </w:pPr>
+      <w:r>
+        <w:rPr>
+          <w:lang w:val="en-US" w:eastAsia="ja-JP"/>
+        </w:rPr>
+        <w:t xml:space="preserve"> </w:t>
+      </w:r>
+      <w:proofErr w:type="spellStart"/>
+      <w:r>
+        <w:rPr>
+          <w:lang w:val="en-US" w:eastAsia="ja-JP"/>
+        </w:rPr>
+        <w:t>ResultManager</w:t>
+      </w:r>
+      <w:proofErr w:type="spellEnd"/>
+      <w:r>
+        <w:rPr>
+          <w:lang w:val="en-US" w:eastAsia="ja-JP"/>
+        </w:rPr>
+        <w:t>:</w:t>
+      </w:r>
+    </w:p>
+    <w:p>
+      <w:pPr>
+        <w:ind w:left="720"/>
+        <w:rPr>
+          <w:lang w:val="en-US" w:eastAsia="ja-JP"/>
+        </w:rPr>
+      </w:pPr>
+      <w:r>
+        <w:rPr>
+          <w:lang w:val="en-US" w:eastAsia="ja-JP"/>
+        </w:rPr>
         <w:lastRenderedPageBreak/>
-        <w:t xml:space="preserve">For the example query, without optimization, the order of the </w:t>
-      </w:r>
-      <w:proofErr w:type="spellStart"/>
-      <w:r>
-        <w:rPr>
-          <w:lang w:val="en-US" w:eastAsia="ja-JP"/>
-        </w:rPr>
-        <w:t>QueryTree’s</w:t>
-      </w:r>
-      <w:proofErr w:type="spellEnd"/>
-      <w:r>
-        <w:rPr>
-          <w:lang w:val="en-US" w:eastAsia="ja-JP"/>
-        </w:rPr>
-        <w:t xml:space="preserve"> claus</w:t>
-      </w:r>
-      <w:r>
-        <w:rPr>
-          <w:lang w:val="en-US" w:eastAsia="ja-JP"/>
-        </w:rPr>
-        <w:t>e nodes is shown in part 6.1.1 (such-that -&gt; such-that -&gt; pattern -&gt; with)</w:t>
-      </w:r>
-    </w:p>
-    <w:p>
-      <w:pPr>
-        <w:rPr>
-          <w:lang w:val="en-US" w:eastAsia="ja-JP"/>
-        </w:rPr>
-      </w:pPr>
-      <w:r>
-        <w:rPr>
-          <w:lang w:val="en-US" w:eastAsia="ja-JP"/>
-        </w:rPr>
-        <w:t>After optimization, the order will look like this:</w:t>
-      </w:r>
-    </w:p>
-    <w:p>
-      <w:pPr>
-        <w:rPr>
-          <w:lang w:val="en-US" w:eastAsia="ja-JP"/>
-        </w:rPr>
-      </w:pPr>
-      <w:r>
-        <w:rPr>
-          <w:lang w:val="en-US" w:eastAsia="ja-JP"/>
-        </w:rPr>
-        <w:tab/>
-        <w:t>Pattern -&gt; with -&gt; such-that -&gt; such-that</w:t>
-      </w:r>
-    </w:p>
-    <w:p>
-      <w:pPr>
-        <w:rPr>
-          <w:lang w:val="en-US" w:eastAsia="ja-JP"/>
-        </w:rPr>
-      </w:pPr>
-      <w:r>
-        <w:rPr>
-          <w:lang w:val="en-US" w:eastAsia="ja-JP"/>
-        </w:rPr>
-        <w:t>The pattern clause, while having low ranking for its type, is placed at first since it only contains 1 query symbol. For the rest ones, each of them uses 2 query symbols, thus the order is mainly based on their types.</w:t>
-      </w:r>
-    </w:p>
-    <w:p>
-      <w:pPr>
-        <w:pStyle w:val="Heading3"/>
-      </w:pPr>
-      <w:r>
-        <w:t xml:space="preserve">Design Decisions </w:t>
-      </w:r>
-    </w:p>
-    <w:p/>
+        <w:t xml:space="preserve">Save a list of pointers to different </w:t>
+      </w:r>
+      <w:proofErr w:type="spellStart"/>
+      <w:r>
+        <w:rPr>
+          <w:lang w:val="en-US" w:eastAsia="ja-JP"/>
+        </w:rPr>
+        <w:t>ResultTable</w:t>
+      </w:r>
+      <w:proofErr w:type="spellEnd"/>
+      <w:r>
+        <w:rPr>
+          <w:lang w:val="en-US" w:eastAsia="ja-JP"/>
+        </w:rPr>
+        <w:t xml:space="preserve">. It provides 2 methods to insert and extract data from its tables. </w:t>
+      </w:r>
+    </w:p>
+    <w:p>
+      <w:pPr>
+        <w:pStyle w:val="ListParagraph"/>
+        <w:rPr>
+          <w:lang w:val="en-US" w:eastAsia="ja-JP"/>
+        </w:rPr>
+      </w:pPr>
+    </w:p>
     <w:sectPr>
       <w:pgSz w:w="11906" w:h="16838"/>
       <w:pgMar w:top="1440" w:right="1440" w:bottom="1440" w:left="1440" w:header="708" w:footer="708" w:gutter="0"/>
@@ -1718,6 +3769,95 @@
 <file path=word/numbering.xml><?xml version="1.0" encoding="utf-8"?>
 <w:numbering xmlns:wpc="http://schemas.microsoft.com/office/word/2010/wordprocessingCanvas" xmlns:mc="http://schemas.openxmlformats.org/markup-compatibility/2006" xmlns:o="urn:schemas-microsoft-com:office:office" xmlns:r="http://schemas.openxmlformats.org/officeDocument/2006/relationships" xmlns:m="http://schemas.openxmlformats.org/officeDocument/2006/math" xmlns:v="urn:schemas-microsoft-com:vml" xmlns:wp14="http://schemas.microsoft.com/office/word/2010/wordprocessingDrawing" xmlns:wp="http://schemas.openxmlformats.org/drawingml/2006/wordprocessingDrawing" xmlns:w10="urn:schemas-microsoft-com:office:word" xmlns:w="http://schemas.openxmlformats.org/wordprocessingml/2006/main" xmlns:w14="http://schemas.microsoft.com/office/word/2010/wordml" xmlns:w15="http://schemas.microsoft.com/office/word/2012/wordml" xmlns:wpg="http://schemas.microsoft.com/office/word/2010/wordprocessingGroup" xmlns:wpi="http://schemas.microsoft.com/office/word/2010/wordprocessingInk" xmlns:wne="http://schemas.microsoft.com/office/word/2006/wordml" xmlns:wps="http://schemas.microsoft.com/office/word/2010/wordprocessingShape" mc:Ignorable="w14 w15 wp14">
   <w:abstractNum w:abstractNumId="0">
+    <w:nsid w:val="1D952365"/>
+    <w:multiLevelType w:val="hybridMultilevel"/>
+    <w:tmpl w:val="87A2C6FA"/>
+    <w:lvl w:ilvl="0" w:tplc="4809000F">
+      <w:start w:val="1"/>
+      <w:numFmt w:val="decimal"/>
+      <w:lvlText w:val="%1."/>
+      <w:lvlJc w:val="left"/>
+      <w:pPr>
+        <w:ind w:left="720" w:hanging="360"/>
+      </w:pPr>
+      <w:rPr>
+        <w:rFonts w:hint="default"/>
+      </w:rPr>
+    </w:lvl>
+    <w:lvl w:ilvl="1" w:tplc="48090019" w:tentative="1">
+      <w:start w:val="1"/>
+      <w:numFmt w:val="lowerLetter"/>
+      <w:lvlText w:val="%2."/>
+      <w:lvlJc w:val="left"/>
+      <w:pPr>
+        <w:ind w:left="1440" w:hanging="360"/>
+      </w:pPr>
+    </w:lvl>
+    <w:lvl w:ilvl="2" w:tplc="4809001B" w:tentative="1">
+      <w:start w:val="1"/>
+      <w:numFmt w:val="lowerRoman"/>
+      <w:lvlText w:val="%3."/>
+      <w:lvlJc w:val="right"/>
+      <w:pPr>
+        <w:ind w:left="2160" w:hanging="180"/>
+      </w:pPr>
+    </w:lvl>
+    <w:lvl w:ilvl="3" w:tplc="4809000F" w:tentative="1">
+      <w:start w:val="1"/>
+      <w:numFmt w:val="decimal"/>
+      <w:lvlText w:val="%4."/>
+      <w:lvlJc w:val="left"/>
+      <w:pPr>
+        <w:ind w:left="2880" w:hanging="360"/>
+      </w:pPr>
+    </w:lvl>
+    <w:lvl w:ilvl="4" w:tplc="48090019" w:tentative="1">
+      <w:start w:val="1"/>
+      <w:numFmt w:val="lowerLetter"/>
+      <w:lvlText w:val="%5."/>
+      <w:lvlJc w:val="left"/>
+      <w:pPr>
+        <w:ind w:left="3600" w:hanging="360"/>
+      </w:pPr>
+    </w:lvl>
+    <w:lvl w:ilvl="5" w:tplc="4809001B" w:tentative="1">
+      <w:start w:val="1"/>
+      <w:numFmt w:val="lowerRoman"/>
+      <w:lvlText w:val="%6."/>
+      <w:lvlJc w:val="right"/>
+      <w:pPr>
+        <w:ind w:left="4320" w:hanging="180"/>
+      </w:pPr>
+    </w:lvl>
+    <w:lvl w:ilvl="6" w:tplc="4809000F" w:tentative="1">
+      <w:start w:val="1"/>
+      <w:numFmt w:val="decimal"/>
+      <w:lvlText w:val="%7."/>
+      <w:lvlJc w:val="left"/>
+      <w:pPr>
+        <w:ind w:left="5040" w:hanging="360"/>
+      </w:pPr>
+    </w:lvl>
+    <w:lvl w:ilvl="7" w:tplc="48090019" w:tentative="1">
+      <w:start w:val="1"/>
+      <w:numFmt w:val="lowerLetter"/>
+      <w:lvlText w:val="%8."/>
+      <w:lvlJc w:val="left"/>
+      <w:pPr>
+        <w:ind w:left="5760" w:hanging="360"/>
+      </w:pPr>
+    </w:lvl>
+    <w:lvl w:ilvl="8" w:tplc="4809001B" w:tentative="1">
+      <w:start w:val="1"/>
+      <w:numFmt w:val="lowerRoman"/>
+      <w:lvlText w:val="%9."/>
+      <w:lvlJc w:val="right"/>
+      <w:pPr>
+        <w:ind w:left="6480" w:hanging="180"/>
+      </w:pPr>
+    </w:lvl>
+  </w:abstractNum>
+  <w:abstractNum w:abstractNumId="1">
     <w:nsid w:val="31636B06"/>
     <w:multiLevelType w:val="multilevel"/>
     <w:tmpl w:val="11987BEA"/>
@@ -1832,7 +3972,7 @@
       </w:rPr>
     </w:lvl>
   </w:abstractNum>
-  <w:abstractNum w:abstractNumId="1">
+  <w:abstractNum w:abstractNumId="2">
     <w:nsid w:val="49561E61"/>
     <w:multiLevelType w:val="hybridMultilevel"/>
     <w:tmpl w:val="B2A86350"/>
@@ -1921,11 +4061,254 @@
       </w:pPr>
     </w:lvl>
   </w:abstractNum>
+  <w:abstractNum w:abstractNumId="3">
+    <w:nsid w:val="4FF95079"/>
+    <w:multiLevelType w:val="hybridMultilevel"/>
+    <w:tmpl w:val="AA841C82"/>
+    <w:lvl w:ilvl="0" w:tplc="90F44760">
+      <w:start w:val="1"/>
+      <w:numFmt w:val="bullet"/>
+      <w:lvlText w:val="-"/>
+      <w:lvlJc w:val="left"/>
+      <w:pPr>
+        <w:ind w:left="720" w:hanging="360"/>
+      </w:pPr>
+      <w:rPr>
+        <w:rFonts w:ascii="Calibri" w:eastAsiaTheme="minorHAnsi" w:hAnsi="Calibri" w:cstheme="minorBidi" w:hint="default"/>
+      </w:rPr>
+    </w:lvl>
+    <w:lvl w:ilvl="1" w:tplc="48090003" w:tentative="1">
+      <w:start w:val="1"/>
+      <w:numFmt w:val="bullet"/>
+      <w:lvlText w:val="o"/>
+      <w:lvlJc w:val="left"/>
+      <w:pPr>
+        <w:ind w:left="1440" w:hanging="360"/>
+      </w:pPr>
+      <w:rPr>
+        <w:rFonts w:ascii="Courier New" w:hAnsi="Courier New" w:cs="Courier New" w:hint="default"/>
+      </w:rPr>
+    </w:lvl>
+    <w:lvl w:ilvl="2" w:tplc="48090005" w:tentative="1">
+      <w:start w:val="1"/>
+      <w:numFmt w:val="bullet"/>
+      <w:lvlText w:val=""/>
+      <w:lvlJc w:val="left"/>
+      <w:pPr>
+        <w:ind w:left="2160" w:hanging="360"/>
+      </w:pPr>
+      <w:rPr>
+        <w:rFonts w:ascii="Wingdings" w:hAnsi="Wingdings" w:hint="default"/>
+      </w:rPr>
+    </w:lvl>
+    <w:lvl w:ilvl="3" w:tplc="48090001" w:tentative="1">
+      <w:start w:val="1"/>
+      <w:numFmt w:val="bullet"/>
+      <w:lvlText w:val=""/>
+      <w:lvlJc w:val="left"/>
+      <w:pPr>
+        <w:ind w:left="2880" w:hanging="360"/>
+      </w:pPr>
+      <w:rPr>
+        <w:rFonts w:ascii="Symbol" w:hAnsi="Symbol" w:hint="default"/>
+      </w:rPr>
+    </w:lvl>
+    <w:lvl w:ilvl="4" w:tplc="48090003" w:tentative="1">
+      <w:start w:val="1"/>
+      <w:numFmt w:val="bullet"/>
+      <w:lvlText w:val="o"/>
+      <w:lvlJc w:val="left"/>
+      <w:pPr>
+        <w:ind w:left="3600" w:hanging="360"/>
+      </w:pPr>
+      <w:rPr>
+        <w:rFonts w:ascii="Courier New" w:hAnsi="Courier New" w:cs="Courier New" w:hint="default"/>
+      </w:rPr>
+    </w:lvl>
+    <w:lvl w:ilvl="5" w:tplc="48090005" w:tentative="1">
+      <w:start w:val="1"/>
+      <w:numFmt w:val="bullet"/>
+      <w:lvlText w:val=""/>
+      <w:lvlJc w:val="left"/>
+      <w:pPr>
+        <w:ind w:left="4320" w:hanging="360"/>
+      </w:pPr>
+      <w:rPr>
+        <w:rFonts w:ascii="Wingdings" w:hAnsi="Wingdings" w:hint="default"/>
+      </w:rPr>
+    </w:lvl>
+    <w:lvl w:ilvl="6" w:tplc="48090001" w:tentative="1">
+      <w:start w:val="1"/>
+      <w:numFmt w:val="bullet"/>
+      <w:lvlText w:val=""/>
+      <w:lvlJc w:val="left"/>
+      <w:pPr>
+        <w:ind w:left="5040" w:hanging="360"/>
+      </w:pPr>
+      <w:rPr>
+        <w:rFonts w:ascii="Symbol" w:hAnsi="Symbol" w:hint="default"/>
+      </w:rPr>
+    </w:lvl>
+    <w:lvl w:ilvl="7" w:tplc="48090003" w:tentative="1">
+      <w:start w:val="1"/>
+      <w:numFmt w:val="bullet"/>
+      <w:lvlText w:val="o"/>
+      <w:lvlJc w:val="left"/>
+      <w:pPr>
+        <w:ind w:left="5760" w:hanging="360"/>
+      </w:pPr>
+      <w:rPr>
+        <w:rFonts w:ascii="Courier New" w:hAnsi="Courier New" w:cs="Courier New" w:hint="default"/>
+      </w:rPr>
+    </w:lvl>
+    <w:lvl w:ilvl="8" w:tplc="48090005" w:tentative="1">
+      <w:start w:val="1"/>
+      <w:numFmt w:val="bullet"/>
+      <w:lvlText w:val=""/>
+      <w:lvlJc w:val="left"/>
+      <w:pPr>
+        <w:ind w:left="6480" w:hanging="360"/>
+      </w:pPr>
+      <w:rPr>
+        <w:rFonts w:ascii="Wingdings" w:hAnsi="Wingdings" w:hint="default"/>
+      </w:rPr>
+    </w:lvl>
+  </w:abstractNum>
+  <w:abstractNum w:abstractNumId="4">
+    <w:nsid w:val="53F10D7A"/>
+    <w:multiLevelType w:val="multilevel"/>
+    <w:tmpl w:val="AAA04968"/>
+    <w:lvl w:ilvl="0">
+      <w:start w:val="1"/>
+      <w:numFmt w:val="decimal"/>
+      <w:lvlText w:val="%1."/>
+      <w:lvlJc w:val="left"/>
+      <w:pPr>
+        <w:ind w:left="720" w:hanging="360"/>
+      </w:pPr>
+      <w:rPr>
+        <w:rFonts w:hint="default"/>
+      </w:rPr>
+    </w:lvl>
+    <w:lvl w:ilvl="1">
+      <w:start w:val="1"/>
+      <w:numFmt w:val="decimal"/>
+      <w:isLgl/>
+      <w:lvlText w:val="%1.%2."/>
+      <w:lvlJc w:val="left"/>
+      <w:pPr>
+        <w:ind w:left="1080" w:hanging="360"/>
+      </w:pPr>
+      <w:rPr>
+        <w:rFonts w:hint="default"/>
+      </w:rPr>
+    </w:lvl>
+    <w:lvl w:ilvl="2">
+      <w:start w:val="1"/>
+      <w:numFmt w:val="decimal"/>
+      <w:isLgl/>
+      <w:lvlText w:val="%1.%2.%3."/>
+      <w:lvlJc w:val="left"/>
+      <w:pPr>
+        <w:ind w:left="1800" w:hanging="720"/>
+      </w:pPr>
+      <w:rPr>
+        <w:rFonts w:hint="default"/>
+      </w:rPr>
+    </w:lvl>
+    <w:lvl w:ilvl="3">
+      <w:start w:val="1"/>
+      <w:numFmt w:val="decimal"/>
+      <w:isLgl/>
+      <w:lvlText w:val="%1.%2.%3.%4."/>
+      <w:lvlJc w:val="left"/>
+      <w:pPr>
+        <w:ind w:left="2160" w:hanging="720"/>
+      </w:pPr>
+      <w:rPr>
+        <w:rFonts w:hint="default"/>
+      </w:rPr>
+    </w:lvl>
+    <w:lvl w:ilvl="4">
+      <w:start w:val="1"/>
+      <w:numFmt w:val="decimal"/>
+      <w:isLgl/>
+      <w:lvlText w:val="%1.%2.%3.%4.%5."/>
+      <w:lvlJc w:val="left"/>
+      <w:pPr>
+        <w:ind w:left="2880" w:hanging="1080"/>
+      </w:pPr>
+      <w:rPr>
+        <w:rFonts w:hint="default"/>
+      </w:rPr>
+    </w:lvl>
+    <w:lvl w:ilvl="5">
+      <w:start w:val="1"/>
+      <w:numFmt w:val="decimal"/>
+      <w:isLgl/>
+      <w:lvlText w:val="%1.%2.%3.%4.%5.%6."/>
+      <w:lvlJc w:val="left"/>
+      <w:pPr>
+        <w:ind w:left="3240" w:hanging="1080"/>
+      </w:pPr>
+      <w:rPr>
+        <w:rFonts w:hint="default"/>
+      </w:rPr>
+    </w:lvl>
+    <w:lvl w:ilvl="6">
+      <w:start w:val="1"/>
+      <w:numFmt w:val="decimal"/>
+      <w:isLgl/>
+      <w:lvlText w:val="%1.%2.%3.%4.%5.%6.%7."/>
+      <w:lvlJc w:val="left"/>
+      <w:pPr>
+        <w:ind w:left="3960" w:hanging="1440"/>
+      </w:pPr>
+      <w:rPr>
+        <w:rFonts w:hint="default"/>
+      </w:rPr>
+    </w:lvl>
+    <w:lvl w:ilvl="7">
+      <w:start w:val="1"/>
+      <w:numFmt w:val="decimal"/>
+      <w:isLgl/>
+      <w:lvlText w:val="%1.%2.%3.%4.%5.%6.%7.%8."/>
+      <w:lvlJc w:val="left"/>
+      <w:pPr>
+        <w:ind w:left="4320" w:hanging="1440"/>
+      </w:pPr>
+      <w:rPr>
+        <w:rFonts w:hint="default"/>
+      </w:rPr>
+    </w:lvl>
+    <w:lvl w:ilvl="8">
+      <w:start w:val="1"/>
+      <w:numFmt w:val="decimal"/>
+      <w:isLgl/>
+      <w:lvlText w:val="%1.%2.%3.%4.%5.%6.%7.%8.%9."/>
+      <w:lvlJc w:val="left"/>
+      <w:pPr>
+        <w:ind w:left="5040" w:hanging="1800"/>
+      </w:pPr>
+      <w:rPr>
+        <w:rFonts w:hint="default"/>
+      </w:rPr>
+    </w:lvl>
+  </w:abstractNum>
   <w:num w:numId="1">
+    <w:abstractNumId w:val="1"/>
+  </w:num>
+  <w:num w:numId="2">
+    <w:abstractNumId w:val="2"/>
+  </w:num>
+  <w:num w:numId="3">
+    <w:abstractNumId w:val="3"/>
+  </w:num>
+  <w:num w:numId="4">
     <w:abstractNumId w:val="0"/>
   </w:num>
-  <w:num w:numId="2">
-    <w:abstractNumId w:val="1"/>
+  <w:num w:numId="5">
+    <w:abstractNumId w:val="4"/>
   </w:num>
 </w:numbering>
 </file>
@@ -2781,7 +5164,7 @@
 </file>
 
 <file path=customXml/itemProps1.xml><?xml version="1.0" encoding="utf-8"?>
-<ds:datastoreItem xmlns:ds="http://schemas.openxmlformats.org/officeDocument/2006/customXml" ds:itemID="{17B9FF6B-BA6D-4E35-B806-29D8C23569C7}">
+<ds:datastoreItem xmlns:ds="http://schemas.openxmlformats.org/officeDocument/2006/customXml" ds:itemID="{AC76B26E-EF98-47BA-92A5-70ABF9EBEBFD}">
   <ds:schemaRefs>
     <ds:schemaRef ds:uri="http://schemas.openxmlformats.org/officeDocument/2006/bibliography"/>
   </ds:schemaRefs>

</xml_diff>